<commit_message>
Add updates which onboarding
</commit_message>
<xml_diff>
--- a/docs/programming/TechnicalDocument_Milestone2.docx
+++ b/docs/programming/TechnicalDocument_Milestone2.docx
@@ -12,11 +12,11 @@
           <w:szCs w:val="40"/>
         </w:rPr>
       </w:pPr>
-      <w:bookmarkStart w:id="0" w:name="_Toc505596190"/>
-      <w:bookmarkStart w:id="1" w:name="_Toc474267746"/>
-      <w:bookmarkStart w:id="2" w:name="_Toc474267792"/>
-      <w:bookmarkStart w:id="3" w:name="_Toc474270086"/>
-      <w:bookmarkStart w:id="4" w:name="_Toc474834506"/>
+      <w:bookmarkStart w:id="0" w:name="_Toc474267746"/>
+      <w:bookmarkStart w:id="1" w:name="_Toc474267792"/>
+      <w:bookmarkStart w:id="2" w:name="_Toc474270086"/>
+      <w:bookmarkStart w:id="3" w:name="_Toc474834506"/>
+      <w:bookmarkStart w:id="4" w:name="_Toc507499211"/>
       <w:r>
         <w:rPr>
           <w:sz w:val="40"/>
@@ -38,7 +38,7 @@
         </w:rPr>
         <w:t>f Contents</w:t>
       </w:r>
-      <w:bookmarkEnd w:id="0"/>
+      <w:bookmarkEnd w:id="4"/>
     </w:p>
     <w:p>
       <w:pPr>
@@ -46,7 +46,6 @@
         <w:tabs>
           <w:tab w:val="right" w:leader="dot" w:pos="9350"/>
         </w:tabs>
-        <w:spacing w:after="0"/>
         <w:rPr>
           <w:rFonts w:eastAsiaTheme="minorEastAsia"/>
           <w:noProof/>
@@ -73,7 +72,7 @@
         </w:rPr>
         <w:fldChar w:fldCharType="separate"/>
       </w:r>
-      <w:hyperlink w:anchor="_Toc505596190" w:history="1">
+      <w:hyperlink w:anchor="_Toc507499211" w:history="1">
         <w:r>
           <w:rPr>
             <w:rStyle w:val="Hyperlink"/>
@@ -100,7 +99,7 @@
             <w:noProof/>
             <w:webHidden/>
           </w:rPr>
-          <w:instrText xml:space="preserve"> PAGEREF _Toc505596190 \h </w:instrText>
+          <w:instrText xml:space="preserve"> PAGEREF _Toc507499211 \h </w:instrText>
         </w:r>
         <w:r>
           <w:rPr>
@@ -137,13 +136,12 @@
         <w:tabs>
           <w:tab w:val="right" w:leader="dot" w:pos="9350"/>
         </w:tabs>
-        <w:spacing w:after="0"/>
         <w:rPr>
           <w:rFonts w:eastAsiaTheme="minorEastAsia"/>
           <w:noProof/>
         </w:rPr>
       </w:pPr>
-      <w:hyperlink w:anchor="_Toc505596191" w:history="1">
+      <w:hyperlink w:anchor="_Toc507499212" w:history="1">
         <w:r>
           <w:rPr>
             <w:rStyle w:val="Hyperlink"/>
@@ -170,7 +168,7 @@
             <w:noProof/>
             <w:webHidden/>
           </w:rPr>
-          <w:instrText xml:space="preserve"> PAGEREF _Toc505596191 \h </w:instrText>
+          <w:instrText xml:space="preserve"> PAGEREF _Toc507499212 \h </w:instrText>
         </w:r>
         <w:r>
           <w:rPr>
@@ -207,13 +205,12 @@
         <w:tabs>
           <w:tab w:val="right" w:leader="dot" w:pos="9350"/>
         </w:tabs>
-        <w:spacing w:after="0"/>
         <w:rPr>
           <w:rFonts w:eastAsiaTheme="minorEastAsia"/>
           <w:noProof/>
         </w:rPr>
       </w:pPr>
-      <w:hyperlink w:anchor="_Toc505596192" w:history="1">
+      <w:hyperlink w:anchor="_Toc507499213" w:history="1">
         <w:r>
           <w:rPr>
             <w:rStyle w:val="Hyperlink"/>
@@ -240,7 +237,7 @@
             <w:noProof/>
             <w:webHidden/>
           </w:rPr>
-          <w:instrText xml:space="preserve"> PAGEREF _Toc505596192 \h </w:instrText>
+          <w:instrText xml:space="preserve"> PAGEREF _Toc507499213 \h </w:instrText>
         </w:r>
         <w:r>
           <w:rPr>
@@ -277,13 +274,12 @@
         <w:tabs>
           <w:tab w:val="right" w:leader="dot" w:pos="9350"/>
         </w:tabs>
-        <w:spacing w:after="0"/>
         <w:rPr>
           <w:rFonts w:eastAsiaTheme="minorEastAsia"/>
           <w:noProof/>
         </w:rPr>
       </w:pPr>
-      <w:hyperlink w:anchor="_Toc505596193" w:history="1">
+      <w:hyperlink w:anchor="_Toc507499214" w:history="1">
         <w:r>
           <w:rPr>
             <w:rStyle w:val="Hyperlink"/>
@@ -310,7 +306,7 @@
             <w:noProof/>
             <w:webHidden/>
           </w:rPr>
-          <w:instrText xml:space="preserve"> PAGEREF _Toc505596193 \h </w:instrText>
+          <w:instrText xml:space="preserve"> PAGEREF _Toc507499214 \h </w:instrText>
         </w:r>
         <w:r>
           <w:rPr>
@@ -347,13 +343,12 @@
         <w:tabs>
           <w:tab w:val="right" w:leader="dot" w:pos="9350"/>
         </w:tabs>
-        <w:spacing w:after="0"/>
         <w:rPr>
           <w:rFonts w:eastAsiaTheme="minorEastAsia"/>
           <w:noProof/>
         </w:rPr>
       </w:pPr>
-      <w:hyperlink w:anchor="_Toc505596194" w:history="1">
+      <w:hyperlink w:anchor="_Toc507499215" w:history="1">
         <w:r>
           <w:rPr>
             <w:rStyle w:val="Hyperlink"/>
@@ -380,7 +375,7 @@
             <w:noProof/>
             <w:webHidden/>
           </w:rPr>
-          <w:instrText xml:space="preserve"> PAGEREF _Toc505596194 \h </w:instrText>
+          <w:instrText xml:space="preserve"> PAGEREF _Toc507499215 \h </w:instrText>
         </w:r>
         <w:r>
           <w:rPr>
@@ -417,13 +412,12 @@
         <w:tabs>
           <w:tab w:val="right" w:leader="dot" w:pos="9350"/>
         </w:tabs>
-        <w:spacing w:after="0"/>
         <w:rPr>
           <w:rFonts w:eastAsiaTheme="minorEastAsia"/>
           <w:noProof/>
         </w:rPr>
       </w:pPr>
-      <w:hyperlink w:anchor="_Toc505596195" w:history="1">
+      <w:hyperlink w:anchor="_Toc507499216" w:history="1">
         <w:r>
           <w:rPr>
             <w:rStyle w:val="Hyperlink"/>
@@ -450,7 +444,7 @@
             <w:noProof/>
             <w:webHidden/>
           </w:rPr>
-          <w:instrText xml:space="preserve"> PAGEREF _Toc505596195 \h </w:instrText>
+          <w:instrText xml:space="preserve"> PAGEREF _Toc507499216 \h </w:instrText>
         </w:r>
         <w:r>
           <w:rPr>
@@ -487,13 +481,12 @@
         <w:tabs>
           <w:tab w:val="right" w:leader="dot" w:pos="9350"/>
         </w:tabs>
-        <w:spacing w:after="0"/>
         <w:rPr>
           <w:rFonts w:eastAsiaTheme="minorEastAsia"/>
           <w:noProof/>
         </w:rPr>
       </w:pPr>
-      <w:hyperlink w:anchor="_Toc505596196" w:history="1">
+      <w:hyperlink w:anchor="_Toc507499217" w:history="1">
         <w:r>
           <w:rPr>
             <w:rStyle w:val="Hyperlink"/>
@@ -520,7 +513,7 @@
             <w:noProof/>
             <w:webHidden/>
           </w:rPr>
-          <w:instrText xml:space="preserve"> PAGEREF _Toc505596196 \h </w:instrText>
+          <w:instrText xml:space="preserve"> PAGEREF _Toc507499217 \h </w:instrText>
         </w:r>
         <w:r>
           <w:rPr>
@@ -557,13 +550,12 @@
         <w:tabs>
           <w:tab w:val="right" w:leader="dot" w:pos="9350"/>
         </w:tabs>
-        <w:spacing w:after="0"/>
         <w:rPr>
           <w:rFonts w:eastAsiaTheme="minorEastAsia"/>
           <w:noProof/>
         </w:rPr>
       </w:pPr>
-      <w:hyperlink w:anchor="_Toc505596197" w:history="1">
+      <w:hyperlink w:anchor="_Toc507499218" w:history="1">
         <w:r>
           <w:rPr>
             <w:rStyle w:val="Hyperlink"/>
@@ -590,7 +582,7 @@
             <w:noProof/>
             <w:webHidden/>
           </w:rPr>
-          <w:instrText xml:space="preserve"> PAGEREF _Toc505596197 \h </w:instrText>
+          <w:instrText xml:space="preserve"> PAGEREF _Toc507499218 \h </w:instrText>
         </w:r>
         <w:r>
           <w:rPr>
@@ -627,13 +619,12 @@
         <w:tabs>
           <w:tab w:val="right" w:leader="dot" w:pos="9350"/>
         </w:tabs>
-        <w:spacing w:after="0"/>
         <w:rPr>
           <w:rFonts w:eastAsiaTheme="minorEastAsia"/>
           <w:noProof/>
         </w:rPr>
       </w:pPr>
-      <w:hyperlink w:anchor="_Toc505596198" w:history="1">
+      <w:hyperlink w:anchor="_Toc507499219" w:history="1">
         <w:r>
           <w:rPr>
             <w:rStyle w:val="Hyperlink"/>
@@ -660,7 +651,7 @@
             <w:noProof/>
             <w:webHidden/>
           </w:rPr>
-          <w:instrText xml:space="preserve"> PAGEREF _Toc505596198 \h </w:instrText>
+          <w:instrText xml:space="preserve"> PAGEREF _Toc507499219 \h </w:instrText>
         </w:r>
         <w:r>
           <w:rPr>
@@ -697,13 +688,12 @@
         <w:tabs>
           <w:tab w:val="right" w:leader="dot" w:pos="9350"/>
         </w:tabs>
-        <w:spacing w:after="0"/>
         <w:rPr>
           <w:rFonts w:eastAsiaTheme="minorEastAsia"/>
           <w:noProof/>
         </w:rPr>
       </w:pPr>
-      <w:hyperlink w:anchor="_Toc505596199" w:history="1">
+      <w:hyperlink w:anchor="_Toc507499220" w:history="1">
         <w:r>
           <w:rPr>
             <w:rStyle w:val="Hyperlink"/>
@@ -730,7 +720,7 @@
             <w:noProof/>
             <w:webHidden/>
           </w:rPr>
-          <w:instrText xml:space="preserve"> PAGEREF _Toc505596199 \h </w:instrText>
+          <w:instrText xml:space="preserve"> PAGEREF _Toc507499220 \h </w:instrText>
         </w:r>
         <w:r>
           <w:rPr>
@@ -767,13 +757,12 @@
         <w:tabs>
           <w:tab w:val="right" w:leader="dot" w:pos="9350"/>
         </w:tabs>
-        <w:spacing w:after="0"/>
         <w:rPr>
           <w:rFonts w:eastAsiaTheme="minorEastAsia"/>
           <w:noProof/>
         </w:rPr>
       </w:pPr>
-      <w:hyperlink w:anchor="_Toc505596200" w:history="1">
+      <w:hyperlink w:anchor="_Toc507499221" w:history="1">
         <w:r>
           <w:rPr>
             <w:rStyle w:val="Hyperlink"/>
@@ -800,7 +789,7 @@
             <w:noProof/>
             <w:webHidden/>
           </w:rPr>
-          <w:instrText xml:space="preserve"> PAGEREF _Toc505596200 \h </w:instrText>
+          <w:instrText xml:space="preserve"> PAGEREF _Toc507499221 \h </w:instrText>
         </w:r>
         <w:r>
           <w:rPr>
@@ -837,13 +826,12 @@
         <w:tabs>
           <w:tab w:val="right" w:leader="dot" w:pos="9350"/>
         </w:tabs>
-        <w:spacing w:after="0"/>
         <w:rPr>
           <w:rFonts w:eastAsiaTheme="minorEastAsia"/>
           <w:noProof/>
         </w:rPr>
       </w:pPr>
-      <w:hyperlink w:anchor="_Toc505596201" w:history="1">
+      <w:hyperlink w:anchor="_Toc507499222" w:history="1">
         <w:r>
           <w:rPr>
             <w:rStyle w:val="Hyperlink"/>
@@ -870,7 +858,7 @@
             <w:noProof/>
             <w:webHidden/>
           </w:rPr>
-          <w:instrText xml:space="preserve"> PAGEREF _Toc505596201 \h </w:instrText>
+          <w:instrText xml:space="preserve"> PAGEREF _Toc507499222 \h </w:instrText>
         </w:r>
         <w:r>
           <w:rPr>
@@ -907,13 +895,12 @@
         <w:tabs>
           <w:tab w:val="right" w:leader="dot" w:pos="9350"/>
         </w:tabs>
-        <w:spacing w:after="0"/>
         <w:rPr>
           <w:rFonts w:eastAsiaTheme="minorEastAsia"/>
           <w:noProof/>
         </w:rPr>
       </w:pPr>
-      <w:hyperlink w:anchor="_Toc505596202" w:history="1">
+      <w:hyperlink w:anchor="_Toc507499223" w:history="1">
         <w:r>
           <w:rPr>
             <w:rStyle w:val="Hyperlink"/>
@@ -940,7 +927,7 @@
             <w:noProof/>
             <w:webHidden/>
           </w:rPr>
-          <w:instrText xml:space="preserve"> PAGEREF _Toc505596202 \h </w:instrText>
+          <w:instrText xml:space="preserve"> PAGEREF _Toc507499223 \h </w:instrText>
         </w:r>
         <w:r>
           <w:rPr>
@@ -977,19 +964,32 @@
         <w:tabs>
           <w:tab w:val="right" w:leader="dot" w:pos="9350"/>
         </w:tabs>
-        <w:spacing w:after="0"/>
         <w:rPr>
           <w:rFonts w:eastAsiaTheme="minorEastAsia"/>
           <w:noProof/>
         </w:rPr>
       </w:pPr>
-      <w:hyperlink w:anchor="_Toc505596203" w:history="1">
+      <w:hyperlink w:anchor="_Toc507499224" w:history="1">
         <w:r>
           <w:rPr>
             <w:rStyle w:val="Hyperlink"/>
             <w:noProof/>
           </w:rPr>
-          <w:t>Delivery Platform</w:t>
+          <w:t>Delivery Pla</w:t>
+        </w:r>
+        <w:r>
+          <w:rPr>
+            <w:rStyle w:val="Hyperlink"/>
+            <w:noProof/>
+          </w:rPr>
+          <w:t>t</w:t>
+        </w:r>
+        <w:r>
+          <w:rPr>
+            <w:rStyle w:val="Hyperlink"/>
+            <w:noProof/>
+          </w:rPr>
+          <w:t>form</w:t>
         </w:r>
         <w:r>
           <w:rPr>
@@ -1010,7 +1010,7 @@
             <w:noProof/>
             <w:webHidden/>
           </w:rPr>
-          <w:instrText xml:space="preserve"> PAGEREF _Toc505596203 \h </w:instrText>
+          <w:instrText xml:space="preserve"> PAGEREF _Toc507499224 \h </w:instrText>
         </w:r>
         <w:r>
           <w:rPr>
@@ -1047,19 +1047,18 @@
         <w:tabs>
           <w:tab w:val="right" w:leader="dot" w:pos="9350"/>
         </w:tabs>
-        <w:spacing w:after="0"/>
         <w:rPr>
           <w:rFonts w:eastAsiaTheme="minorEastAsia"/>
           <w:noProof/>
         </w:rPr>
       </w:pPr>
-      <w:hyperlink w:anchor="_Toc505596204" w:history="1">
+      <w:hyperlink w:anchor="_Toc507499225" w:history="1">
         <w:r>
           <w:rPr>
             <w:rStyle w:val="Hyperlink"/>
             <w:noProof/>
           </w:rPr>
-          <w:t>Game Mechanics and Systems</w:t>
+          <w:t>Risk Analysis</w:t>
         </w:r>
         <w:r>
           <w:rPr>
@@ -1080,7 +1079,7 @@
             <w:noProof/>
             <w:webHidden/>
           </w:rPr>
-          <w:instrText xml:space="preserve"> PAGEREF _Toc505596204 \h </w:instrText>
+          <w:instrText xml:space="preserve"> PAGEREF _Toc507499225 \h </w:instrText>
         </w:r>
         <w:r>
           <w:rPr>
@@ -1101,6 +1100,1179 @@
             <w:webHidden/>
           </w:rPr>
           <w:t>7</w:t>
+        </w:r>
+        <w:r>
+          <w:rPr>
+            <w:noProof/>
+            <w:webHidden/>
+          </w:rPr>
+          <w:fldChar w:fldCharType="end"/>
+        </w:r>
+      </w:hyperlink>
+    </w:p>
+    <w:p>
+      <w:pPr>
+        <w:pStyle w:val="TOC2"/>
+        <w:tabs>
+          <w:tab w:val="right" w:leader="dot" w:pos="9350"/>
+        </w:tabs>
+        <w:rPr>
+          <w:rFonts w:eastAsiaTheme="minorEastAsia"/>
+          <w:noProof/>
+        </w:rPr>
+      </w:pPr>
+      <w:hyperlink w:anchor="_Toc507499226" w:history="1">
+        <w:r>
+          <w:rPr>
+            <w:rStyle w:val="Hyperlink"/>
+            <w:noProof/>
+          </w:rPr>
+          <w:t>Analysis Format</w:t>
+        </w:r>
+        <w:r>
+          <w:rPr>
+            <w:noProof/>
+            <w:webHidden/>
+          </w:rPr>
+          <w:tab/>
+        </w:r>
+        <w:r>
+          <w:rPr>
+            <w:noProof/>
+            <w:webHidden/>
+          </w:rPr>
+          <w:fldChar w:fldCharType="begin"/>
+        </w:r>
+        <w:r>
+          <w:rPr>
+            <w:noProof/>
+            <w:webHidden/>
+          </w:rPr>
+          <w:instrText xml:space="preserve"> PAGEREF _Toc507499226 \h </w:instrText>
+        </w:r>
+        <w:r>
+          <w:rPr>
+            <w:noProof/>
+            <w:webHidden/>
+          </w:rPr>
+        </w:r>
+        <w:r>
+          <w:rPr>
+            <w:noProof/>
+            <w:webHidden/>
+          </w:rPr>
+          <w:fldChar w:fldCharType="separate"/>
+        </w:r>
+        <w:r>
+          <w:rPr>
+            <w:noProof/>
+            <w:webHidden/>
+          </w:rPr>
+          <w:t>7</w:t>
+        </w:r>
+        <w:r>
+          <w:rPr>
+            <w:noProof/>
+            <w:webHidden/>
+          </w:rPr>
+          <w:fldChar w:fldCharType="end"/>
+        </w:r>
+      </w:hyperlink>
+    </w:p>
+    <w:p>
+      <w:pPr>
+        <w:pStyle w:val="TOC2"/>
+        <w:tabs>
+          <w:tab w:val="right" w:leader="dot" w:pos="9350"/>
+        </w:tabs>
+        <w:rPr>
+          <w:rFonts w:eastAsiaTheme="minorEastAsia"/>
+          <w:noProof/>
+        </w:rPr>
+      </w:pPr>
+      <w:hyperlink w:anchor="_Toc507499227" w:history="1">
+        <w:r>
+          <w:rPr>
+            <w:rStyle w:val="Hyperlink"/>
+            <w:noProof/>
+          </w:rPr>
+          <w:t>[Eng] Controls / Controller Scheme</w:t>
+        </w:r>
+        <w:r>
+          <w:rPr>
+            <w:noProof/>
+            <w:webHidden/>
+          </w:rPr>
+          <w:tab/>
+        </w:r>
+        <w:r>
+          <w:rPr>
+            <w:noProof/>
+            <w:webHidden/>
+          </w:rPr>
+          <w:fldChar w:fldCharType="begin"/>
+        </w:r>
+        <w:r>
+          <w:rPr>
+            <w:noProof/>
+            <w:webHidden/>
+          </w:rPr>
+          <w:instrText xml:space="preserve"> PAGEREF _Toc507499227 \h </w:instrText>
+        </w:r>
+        <w:r>
+          <w:rPr>
+            <w:noProof/>
+            <w:webHidden/>
+          </w:rPr>
+        </w:r>
+        <w:r>
+          <w:rPr>
+            <w:noProof/>
+            <w:webHidden/>
+          </w:rPr>
+          <w:fldChar w:fldCharType="separate"/>
+        </w:r>
+        <w:r>
+          <w:rPr>
+            <w:noProof/>
+            <w:webHidden/>
+          </w:rPr>
+          <w:t>7</w:t>
+        </w:r>
+        <w:r>
+          <w:rPr>
+            <w:noProof/>
+            <w:webHidden/>
+          </w:rPr>
+          <w:fldChar w:fldCharType="end"/>
+        </w:r>
+      </w:hyperlink>
+    </w:p>
+    <w:p>
+      <w:pPr>
+        <w:pStyle w:val="TOC2"/>
+        <w:tabs>
+          <w:tab w:val="right" w:leader="dot" w:pos="9350"/>
+        </w:tabs>
+        <w:rPr>
+          <w:rFonts w:eastAsiaTheme="minorEastAsia"/>
+          <w:noProof/>
+        </w:rPr>
+      </w:pPr>
+      <w:hyperlink w:anchor="_Toc507499228" w:history="1">
+        <w:r>
+          <w:rPr>
+            <w:rStyle w:val="Hyperlink"/>
+            <w:noProof/>
+          </w:rPr>
+          <w:t>[Eng] Movement</w:t>
+        </w:r>
+        <w:r>
+          <w:rPr>
+            <w:noProof/>
+            <w:webHidden/>
+          </w:rPr>
+          <w:tab/>
+        </w:r>
+        <w:r>
+          <w:rPr>
+            <w:noProof/>
+            <w:webHidden/>
+          </w:rPr>
+          <w:fldChar w:fldCharType="begin"/>
+        </w:r>
+        <w:r>
+          <w:rPr>
+            <w:noProof/>
+            <w:webHidden/>
+          </w:rPr>
+          <w:instrText xml:space="preserve"> PAGEREF _Toc507499228 \h </w:instrText>
+        </w:r>
+        <w:r>
+          <w:rPr>
+            <w:noProof/>
+            <w:webHidden/>
+          </w:rPr>
+        </w:r>
+        <w:r>
+          <w:rPr>
+            <w:noProof/>
+            <w:webHidden/>
+          </w:rPr>
+          <w:fldChar w:fldCharType="separate"/>
+        </w:r>
+        <w:r>
+          <w:rPr>
+            <w:noProof/>
+            <w:webHidden/>
+          </w:rPr>
+          <w:t>8</w:t>
+        </w:r>
+        <w:r>
+          <w:rPr>
+            <w:noProof/>
+            <w:webHidden/>
+          </w:rPr>
+          <w:fldChar w:fldCharType="end"/>
+        </w:r>
+      </w:hyperlink>
+    </w:p>
+    <w:p>
+      <w:pPr>
+        <w:pStyle w:val="TOC2"/>
+        <w:tabs>
+          <w:tab w:val="right" w:leader="dot" w:pos="9350"/>
+        </w:tabs>
+        <w:rPr>
+          <w:rFonts w:eastAsiaTheme="minorEastAsia"/>
+          <w:noProof/>
+        </w:rPr>
+      </w:pPr>
+      <w:hyperlink w:anchor="_Toc507499229" w:history="1">
+        <w:r>
+          <w:rPr>
+            <w:rStyle w:val="Hyperlink"/>
+            <w:noProof/>
+          </w:rPr>
+          <w:t>[Eng] Basic Ship Stats</w:t>
+        </w:r>
+        <w:r>
+          <w:rPr>
+            <w:noProof/>
+            <w:webHidden/>
+          </w:rPr>
+          <w:tab/>
+        </w:r>
+        <w:r>
+          <w:rPr>
+            <w:noProof/>
+            <w:webHidden/>
+          </w:rPr>
+          <w:fldChar w:fldCharType="begin"/>
+        </w:r>
+        <w:r>
+          <w:rPr>
+            <w:noProof/>
+            <w:webHidden/>
+          </w:rPr>
+          <w:instrText xml:space="preserve"> PAGEREF _Toc507499229 \h </w:instrText>
+        </w:r>
+        <w:r>
+          <w:rPr>
+            <w:noProof/>
+            <w:webHidden/>
+          </w:rPr>
+        </w:r>
+        <w:r>
+          <w:rPr>
+            <w:noProof/>
+            <w:webHidden/>
+          </w:rPr>
+          <w:fldChar w:fldCharType="separate"/>
+        </w:r>
+        <w:r>
+          <w:rPr>
+            <w:noProof/>
+            <w:webHidden/>
+          </w:rPr>
+          <w:t>8</w:t>
+        </w:r>
+        <w:r>
+          <w:rPr>
+            <w:noProof/>
+            <w:webHidden/>
+          </w:rPr>
+          <w:fldChar w:fldCharType="end"/>
+        </w:r>
+      </w:hyperlink>
+    </w:p>
+    <w:p>
+      <w:pPr>
+        <w:pStyle w:val="TOC2"/>
+        <w:tabs>
+          <w:tab w:val="right" w:leader="dot" w:pos="9350"/>
+        </w:tabs>
+        <w:rPr>
+          <w:rFonts w:eastAsiaTheme="minorEastAsia"/>
+          <w:noProof/>
+        </w:rPr>
+      </w:pPr>
+      <w:hyperlink w:anchor="_Toc507499230" w:history="1">
+        <w:r>
+          <w:rPr>
+            <w:rStyle w:val="Hyperlink"/>
+            <w:noProof/>
+          </w:rPr>
+          <w:t>[Eng] Basic Ship AI</w:t>
+        </w:r>
+        <w:r>
+          <w:rPr>
+            <w:noProof/>
+            <w:webHidden/>
+          </w:rPr>
+          <w:tab/>
+        </w:r>
+        <w:r>
+          <w:rPr>
+            <w:noProof/>
+            <w:webHidden/>
+          </w:rPr>
+          <w:fldChar w:fldCharType="begin"/>
+        </w:r>
+        <w:r>
+          <w:rPr>
+            <w:noProof/>
+            <w:webHidden/>
+          </w:rPr>
+          <w:instrText xml:space="preserve"> PAGEREF _Toc507499230 \h </w:instrText>
+        </w:r>
+        <w:r>
+          <w:rPr>
+            <w:noProof/>
+            <w:webHidden/>
+          </w:rPr>
+        </w:r>
+        <w:r>
+          <w:rPr>
+            <w:noProof/>
+            <w:webHidden/>
+          </w:rPr>
+          <w:fldChar w:fldCharType="separate"/>
+        </w:r>
+        <w:r>
+          <w:rPr>
+            <w:noProof/>
+            <w:webHidden/>
+          </w:rPr>
+          <w:t>8</w:t>
+        </w:r>
+        <w:r>
+          <w:rPr>
+            <w:noProof/>
+            <w:webHidden/>
+          </w:rPr>
+          <w:fldChar w:fldCharType="end"/>
+        </w:r>
+      </w:hyperlink>
+    </w:p>
+    <w:p>
+      <w:pPr>
+        <w:pStyle w:val="TOC2"/>
+        <w:tabs>
+          <w:tab w:val="right" w:leader="dot" w:pos="9350"/>
+        </w:tabs>
+        <w:rPr>
+          <w:rFonts w:eastAsiaTheme="minorEastAsia"/>
+          <w:noProof/>
+        </w:rPr>
+      </w:pPr>
+      <w:hyperlink w:anchor="_Toc507499231" w:history="1">
+        <w:r>
+          <w:rPr>
+            <w:rStyle w:val="Hyperlink"/>
+            <w:noProof/>
+          </w:rPr>
+          <w:t>[Eng] Ship Combat</w:t>
+        </w:r>
+        <w:r>
+          <w:rPr>
+            <w:noProof/>
+            <w:webHidden/>
+          </w:rPr>
+          <w:tab/>
+        </w:r>
+        <w:r>
+          <w:rPr>
+            <w:noProof/>
+            <w:webHidden/>
+          </w:rPr>
+          <w:fldChar w:fldCharType="begin"/>
+        </w:r>
+        <w:r>
+          <w:rPr>
+            <w:noProof/>
+            <w:webHidden/>
+          </w:rPr>
+          <w:instrText xml:space="preserve"> PAGEREF _Toc507499231 \h </w:instrText>
+        </w:r>
+        <w:r>
+          <w:rPr>
+            <w:noProof/>
+            <w:webHidden/>
+          </w:rPr>
+        </w:r>
+        <w:r>
+          <w:rPr>
+            <w:noProof/>
+            <w:webHidden/>
+          </w:rPr>
+          <w:fldChar w:fldCharType="separate"/>
+        </w:r>
+        <w:r>
+          <w:rPr>
+            <w:noProof/>
+            <w:webHidden/>
+          </w:rPr>
+          <w:t>8</w:t>
+        </w:r>
+        <w:r>
+          <w:rPr>
+            <w:noProof/>
+            <w:webHidden/>
+          </w:rPr>
+          <w:fldChar w:fldCharType="end"/>
+        </w:r>
+      </w:hyperlink>
+    </w:p>
+    <w:p>
+      <w:pPr>
+        <w:pStyle w:val="TOC2"/>
+        <w:tabs>
+          <w:tab w:val="right" w:leader="dot" w:pos="9350"/>
+        </w:tabs>
+        <w:rPr>
+          <w:rFonts w:eastAsiaTheme="minorEastAsia"/>
+          <w:noProof/>
+        </w:rPr>
+      </w:pPr>
+      <w:hyperlink w:anchor="_Toc507499232" w:history="1">
+        <w:r>
+          <w:rPr>
+            <w:rStyle w:val="Hyperlink"/>
+            <w:noProof/>
+          </w:rPr>
+          <w:t>[Art] Ship Combat</w:t>
+        </w:r>
+        <w:r>
+          <w:rPr>
+            <w:noProof/>
+            <w:webHidden/>
+          </w:rPr>
+          <w:tab/>
+        </w:r>
+        <w:r>
+          <w:rPr>
+            <w:noProof/>
+            <w:webHidden/>
+          </w:rPr>
+          <w:fldChar w:fldCharType="begin"/>
+        </w:r>
+        <w:r>
+          <w:rPr>
+            <w:noProof/>
+            <w:webHidden/>
+          </w:rPr>
+          <w:instrText xml:space="preserve"> PAGEREF _Toc507499232 \h </w:instrText>
+        </w:r>
+        <w:r>
+          <w:rPr>
+            <w:noProof/>
+            <w:webHidden/>
+          </w:rPr>
+        </w:r>
+        <w:r>
+          <w:rPr>
+            <w:noProof/>
+            <w:webHidden/>
+          </w:rPr>
+          <w:fldChar w:fldCharType="separate"/>
+        </w:r>
+        <w:r>
+          <w:rPr>
+            <w:noProof/>
+            <w:webHidden/>
+          </w:rPr>
+          <w:t>9</w:t>
+        </w:r>
+        <w:r>
+          <w:rPr>
+            <w:noProof/>
+            <w:webHidden/>
+          </w:rPr>
+          <w:fldChar w:fldCharType="end"/>
+        </w:r>
+      </w:hyperlink>
+    </w:p>
+    <w:p>
+      <w:pPr>
+        <w:pStyle w:val="TOC2"/>
+        <w:tabs>
+          <w:tab w:val="right" w:leader="dot" w:pos="9350"/>
+        </w:tabs>
+        <w:rPr>
+          <w:rFonts w:eastAsiaTheme="minorEastAsia"/>
+          <w:noProof/>
+        </w:rPr>
+      </w:pPr>
+      <w:hyperlink w:anchor="_Toc507499233" w:history="1">
+        <w:r>
+          <w:rPr>
+            <w:rStyle w:val="Hyperlink"/>
+            <w:noProof/>
+          </w:rPr>
+          <w:t>[Des] Level design (open world)</w:t>
+        </w:r>
+        <w:r>
+          <w:rPr>
+            <w:noProof/>
+            <w:webHidden/>
+          </w:rPr>
+          <w:tab/>
+        </w:r>
+        <w:r>
+          <w:rPr>
+            <w:noProof/>
+            <w:webHidden/>
+          </w:rPr>
+          <w:fldChar w:fldCharType="begin"/>
+        </w:r>
+        <w:r>
+          <w:rPr>
+            <w:noProof/>
+            <w:webHidden/>
+          </w:rPr>
+          <w:instrText xml:space="preserve"> PAGEREF _Toc507499233 \h </w:instrText>
+        </w:r>
+        <w:r>
+          <w:rPr>
+            <w:noProof/>
+            <w:webHidden/>
+          </w:rPr>
+        </w:r>
+        <w:r>
+          <w:rPr>
+            <w:noProof/>
+            <w:webHidden/>
+          </w:rPr>
+          <w:fldChar w:fldCharType="separate"/>
+        </w:r>
+        <w:r>
+          <w:rPr>
+            <w:noProof/>
+            <w:webHidden/>
+          </w:rPr>
+          <w:t>9</w:t>
+        </w:r>
+        <w:r>
+          <w:rPr>
+            <w:noProof/>
+            <w:webHidden/>
+          </w:rPr>
+          <w:fldChar w:fldCharType="end"/>
+        </w:r>
+      </w:hyperlink>
+    </w:p>
+    <w:p>
+      <w:pPr>
+        <w:pStyle w:val="TOC2"/>
+        <w:tabs>
+          <w:tab w:val="right" w:leader="dot" w:pos="9350"/>
+        </w:tabs>
+        <w:rPr>
+          <w:rFonts w:eastAsiaTheme="minorEastAsia"/>
+          <w:noProof/>
+        </w:rPr>
+      </w:pPr>
+      <w:hyperlink w:anchor="_Toc507499234" w:history="1">
+        <w:r>
+          <w:rPr>
+            <w:rStyle w:val="Hyperlink"/>
+            <w:noProof/>
+          </w:rPr>
+          <w:t>[Art] Environment</w:t>
+        </w:r>
+        <w:r>
+          <w:rPr>
+            <w:noProof/>
+            <w:webHidden/>
+          </w:rPr>
+          <w:tab/>
+        </w:r>
+        <w:r>
+          <w:rPr>
+            <w:noProof/>
+            <w:webHidden/>
+          </w:rPr>
+          <w:fldChar w:fldCharType="begin"/>
+        </w:r>
+        <w:r>
+          <w:rPr>
+            <w:noProof/>
+            <w:webHidden/>
+          </w:rPr>
+          <w:instrText xml:space="preserve"> PAGEREF _Toc507499234 \h </w:instrText>
+        </w:r>
+        <w:r>
+          <w:rPr>
+            <w:noProof/>
+            <w:webHidden/>
+          </w:rPr>
+        </w:r>
+        <w:r>
+          <w:rPr>
+            <w:noProof/>
+            <w:webHidden/>
+          </w:rPr>
+          <w:fldChar w:fldCharType="separate"/>
+        </w:r>
+        <w:r>
+          <w:rPr>
+            <w:noProof/>
+            <w:webHidden/>
+          </w:rPr>
+          <w:t>9</w:t>
+        </w:r>
+        <w:r>
+          <w:rPr>
+            <w:noProof/>
+            <w:webHidden/>
+          </w:rPr>
+          <w:fldChar w:fldCharType="end"/>
+        </w:r>
+      </w:hyperlink>
+    </w:p>
+    <w:p>
+      <w:pPr>
+        <w:pStyle w:val="TOC2"/>
+        <w:tabs>
+          <w:tab w:val="right" w:leader="dot" w:pos="9350"/>
+        </w:tabs>
+        <w:rPr>
+          <w:rFonts w:eastAsiaTheme="minorEastAsia"/>
+          <w:noProof/>
+        </w:rPr>
+      </w:pPr>
+      <w:hyperlink w:anchor="_Toc507499235" w:history="1">
+        <w:r>
+          <w:rPr>
+            <w:rStyle w:val="Hyperlink"/>
+            <w:noProof/>
+          </w:rPr>
+          <w:t>[Eng] Ship Customization</w:t>
+        </w:r>
+        <w:r>
+          <w:rPr>
+            <w:noProof/>
+            <w:webHidden/>
+          </w:rPr>
+          <w:tab/>
+        </w:r>
+        <w:r>
+          <w:rPr>
+            <w:noProof/>
+            <w:webHidden/>
+          </w:rPr>
+          <w:fldChar w:fldCharType="begin"/>
+        </w:r>
+        <w:r>
+          <w:rPr>
+            <w:noProof/>
+            <w:webHidden/>
+          </w:rPr>
+          <w:instrText xml:space="preserve"> PAGEREF _Toc507499235 \h </w:instrText>
+        </w:r>
+        <w:r>
+          <w:rPr>
+            <w:noProof/>
+            <w:webHidden/>
+          </w:rPr>
+        </w:r>
+        <w:r>
+          <w:rPr>
+            <w:noProof/>
+            <w:webHidden/>
+          </w:rPr>
+          <w:fldChar w:fldCharType="separate"/>
+        </w:r>
+        <w:r>
+          <w:rPr>
+            <w:noProof/>
+            <w:webHidden/>
+          </w:rPr>
+          <w:t>10</w:t>
+        </w:r>
+        <w:r>
+          <w:rPr>
+            <w:noProof/>
+            <w:webHidden/>
+          </w:rPr>
+          <w:fldChar w:fldCharType="end"/>
+        </w:r>
+      </w:hyperlink>
+    </w:p>
+    <w:p>
+      <w:pPr>
+        <w:pStyle w:val="TOC2"/>
+        <w:tabs>
+          <w:tab w:val="right" w:leader="dot" w:pos="9350"/>
+        </w:tabs>
+        <w:rPr>
+          <w:rFonts w:eastAsiaTheme="minorEastAsia"/>
+          <w:noProof/>
+        </w:rPr>
+      </w:pPr>
+      <w:hyperlink w:anchor="_Toc507499236" w:history="1">
+        <w:r>
+          <w:rPr>
+            <w:rStyle w:val="Hyperlink"/>
+            <w:noProof/>
+          </w:rPr>
+          <w:t>[Art] Ship Customization</w:t>
+        </w:r>
+        <w:r>
+          <w:rPr>
+            <w:noProof/>
+            <w:webHidden/>
+          </w:rPr>
+          <w:tab/>
+        </w:r>
+        <w:r>
+          <w:rPr>
+            <w:noProof/>
+            <w:webHidden/>
+          </w:rPr>
+          <w:fldChar w:fldCharType="begin"/>
+        </w:r>
+        <w:r>
+          <w:rPr>
+            <w:noProof/>
+            <w:webHidden/>
+          </w:rPr>
+          <w:instrText xml:space="preserve"> PAGEREF _Toc507499236 \h </w:instrText>
+        </w:r>
+        <w:r>
+          <w:rPr>
+            <w:noProof/>
+            <w:webHidden/>
+          </w:rPr>
+        </w:r>
+        <w:r>
+          <w:rPr>
+            <w:noProof/>
+            <w:webHidden/>
+          </w:rPr>
+          <w:fldChar w:fldCharType="separate"/>
+        </w:r>
+        <w:r>
+          <w:rPr>
+            <w:noProof/>
+            <w:webHidden/>
+          </w:rPr>
+          <w:t>10</w:t>
+        </w:r>
+        <w:r>
+          <w:rPr>
+            <w:noProof/>
+            <w:webHidden/>
+          </w:rPr>
+          <w:fldChar w:fldCharType="end"/>
+        </w:r>
+      </w:hyperlink>
+    </w:p>
+    <w:p>
+      <w:pPr>
+        <w:pStyle w:val="TOC2"/>
+        <w:tabs>
+          <w:tab w:val="right" w:leader="dot" w:pos="9350"/>
+        </w:tabs>
+        <w:rPr>
+          <w:rFonts w:eastAsiaTheme="minorEastAsia"/>
+          <w:noProof/>
+        </w:rPr>
+      </w:pPr>
+      <w:hyperlink w:anchor="_Toc507499237" w:history="1">
+        <w:r>
+          <w:rPr>
+            <w:rStyle w:val="Hyperlink"/>
+            <w:noProof/>
+          </w:rPr>
+          <w:t>[Des] Balancing Ship Stats</w:t>
+        </w:r>
+        <w:r>
+          <w:rPr>
+            <w:noProof/>
+            <w:webHidden/>
+          </w:rPr>
+          <w:tab/>
+        </w:r>
+        <w:r>
+          <w:rPr>
+            <w:noProof/>
+            <w:webHidden/>
+          </w:rPr>
+          <w:fldChar w:fldCharType="begin"/>
+        </w:r>
+        <w:r>
+          <w:rPr>
+            <w:noProof/>
+            <w:webHidden/>
+          </w:rPr>
+          <w:instrText xml:space="preserve"> PAGEREF _Toc507499237 \h </w:instrText>
+        </w:r>
+        <w:r>
+          <w:rPr>
+            <w:noProof/>
+            <w:webHidden/>
+          </w:rPr>
+        </w:r>
+        <w:r>
+          <w:rPr>
+            <w:noProof/>
+            <w:webHidden/>
+          </w:rPr>
+          <w:fldChar w:fldCharType="separate"/>
+        </w:r>
+        <w:r>
+          <w:rPr>
+            <w:noProof/>
+            <w:webHidden/>
+          </w:rPr>
+          <w:t>10</w:t>
+        </w:r>
+        <w:r>
+          <w:rPr>
+            <w:noProof/>
+            <w:webHidden/>
+          </w:rPr>
+          <w:fldChar w:fldCharType="end"/>
+        </w:r>
+      </w:hyperlink>
+    </w:p>
+    <w:p>
+      <w:pPr>
+        <w:pStyle w:val="TOC2"/>
+        <w:tabs>
+          <w:tab w:val="right" w:leader="dot" w:pos="9350"/>
+        </w:tabs>
+        <w:rPr>
+          <w:rFonts w:eastAsiaTheme="minorEastAsia"/>
+          <w:noProof/>
+        </w:rPr>
+      </w:pPr>
+      <w:hyperlink w:anchor="_Toc507499238" w:history="1">
+        <w:r>
+          <w:rPr>
+            <w:rStyle w:val="Hyperlink"/>
+            <w:noProof/>
+          </w:rPr>
+          <w:t>[Eng] Advanced Ship AI</w:t>
+        </w:r>
+        <w:r>
+          <w:rPr>
+            <w:noProof/>
+            <w:webHidden/>
+          </w:rPr>
+          <w:tab/>
+        </w:r>
+        <w:r>
+          <w:rPr>
+            <w:noProof/>
+            <w:webHidden/>
+          </w:rPr>
+          <w:fldChar w:fldCharType="begin"/>
+        </w:r>
+        <w:r>
+          <w:rPr>
+            <w:noProof/>
+            <w:webHidden/>
+          </w:rPr>
+          <w:instrText xml:space="preserve"> PAGEREF _Toc507499238 \h </w:instrText>
+        </w:r>
+        <w:r>
+          <w:rPr>
+            <w:noProof/>
+            <w:webHidden/>
+          </w:rPr>
+        </w:r>
+        <w:r>
+          <w:rPr>
+            <w:noProof/>
+            <w:webHidden/>
+          </w:rPr>
+          <w:fldChar w:fldCharType="separate"/>
+        </w:r>
+        <w:r>
+          <w:rPr>
+            <w:noProof/>
+            <w:webHidden/>
+          </w:rPr>
+          <w:t>10</w:t>
+        </w:r>
+        <w:r>
+          <w:rPr>
+            <w:noProof/>
+            <w:webHidden/>
+          </w:rPr>
+          <w:fldChar w:fldCharType="end"/>
+        </w:r>
+      </w:hyperlink>
+    </w:p>
+    <w:p>
+      <w:pPr>
+        <w:pStyle w:val="TOC2"/>
+        <w:tabs>
+          <w:tab w:val="right" w:leader="dot" w:pos="9350"/>
+        </w:tabs>
+        <w:rPr>
+          <w:rFonts w:eastAsiaTheme="minorEastAsia"/>
+          <w:noProof/>
+        </w:rPr>
+      </w:pPr>
+      <w:hyperlink w:anchor="_Toc507499239" w:history="1">
+        <w:r>
+          <w:rPr>
+            <w:rStyle w:val="Hyperlink"/>
+            <w:noProof/>
+          </w:rPr>
+          <w:t>[Des] Multiplayer Co-Op</w:t>
+        </w:r>
+        <w:r>
+          <w:rPr>
+            <w:noProof/>
+            <w:webHidden/>
+          </w:rPr>
+          <w:tab/>
+        </w:r>
+        <w:r>
+          <w:rPr>
+            <w:noProof/>
+            <w:webHidden/>
+          </w:rPr>
+          <w:fldChar w:fldCharType="begin"/>
+        </w:r>
+        <w:r>
+          <w:rPr>
+            <w:noProof/>
+            <w:webHidden/>
+          </w:rPr>
+          <w:instrText xml:space="preserve"> PAGEREF _Toc507499239 \h </w:instrText>
+        </w:r>
+        <w:r>
+          <w:rPr>
+            <w:noProof/>
+            <w:webHidden/>
+          </w:rPr>
+        </w:r>
+        <w:r>
+          <w:rPr>
+            <w:noProof/>
+            <w:webHidden/>
+          </w:rPr>
+          <w:fldChar w:fldCharType="separate"/>
+        </w:r>
+        <w:r>
+          <w:rPr>
+            <w:noProof/>
+            <w:webHidden/>
+          </w:rPr>
+          <w:t>11</w:t>
+        </w:r>
+        <w:r>
+          <w:rPr>
+            <w:noProof/>
+            <w:webHidden/>
+          </w:rPr>
+          <w:fldChar w:fldCharType="end"/>
+        </w:r>
+      </w:hyperlink>
+    </w:p>
+    <w:p>
+      <w:pPr>
+        <w:pStyle w:val="TOC2"/>
+        <w:tabs>
+          <w:tab w:val="right" w:leader="dot" w:pos="9350"/>
+        </w:tabs>
+        <w:rPr>
+          <w:rFonts w:eastAsiaTheme="minorEastAsia"/>
+          <w:noProof/>
+        </w:rPr>
+      </w:pPr>
+      <w:hyperlink w:anchor="_Toc507499240" w:history="1">
+        <w:r>
+          <w:rPr>
+            <w:rStyle w:val="Hyperlink"/>
+            <w:noProof/>
+          </w:rPr>
+          <w:t>[Eng] Multiplayer Co-Op</w:t>
+        </w:r>
+        <w:r>
+          <w:rPr>
+            <w:noProof/>
+            <w:webHidden/>
+          </w:rPr>
+          <w:tab/>
+        </w:r>
+        <w:r>
+          <w:rPr>
+            <w:noProof/>
+            <w:webHidden/>
+          </w:rPr>
+          <w:fldChar w:fldCharType="begin"/>
+        </w:r>
+        <w:r>
+          <w:rPr>
+            <w:noProof/>
+            <w:webHidden/>
+          </w:rPr>
+          <w:instrText xml:space="preserve"> PAGEREF _Toc507499240 \h </w:instrText>
+        </w:r>
+        <w:r>
+          <w:rPr>
+            <w:noProof/>
+            <w:webHidden/>
+          </w:rPr>
+        </w:r>
+        <w:r>
+          <w:rPr>
+            <w:noProof/>
+            <w:webHidden/>
+          </w:rPr>
+          <w:fldChar w:fldCharType="separate"/>
+        </w:r>
+        <w:r>
+          <w:rPr>
+            <w:noProof/>
+            <w:webHidden/>
+          </w:rPr>
+          <w:t>11</w:t>
+        </w:r>
+        <w:r>
+          <w:rPr>
+            <w:noProof/>
+            <w:webHidden/>
+          </w:rPr>
+          <w:fldChar w:fldCharType="end"/>
+        </w:r>
+      </w:hyperlink>
+    </w:p>
+    <w:p>
+      <w:pPr>
+        <w:pStyle w:val="TOC2"/>
+        <w:tabs>
+          <w:tab w:val="right" w:leader="dot" w:pos="9350"/>
+        </w:tabs>
+        <w:rPr>
+          <w:rFonts w:eastAsiaTheme="minorEastAsia"/>
+          <w:noProof/>
+        </w:rPr>
+      </w:pPr>
+      <w:hyperlink w:anchor="_Toc507499241" w:history="1">
+        <w:r>
+          <w:rPr>
+            <w:rStyle w:val="Hyperlink"/>
+            <w:noProof/>
+          </w:rPr>
+          <w:t>[Eng] Humanoid Characters</w:t>
+        </w:r>
+        <w:r>
+          <w:rPr>
+            <w:noProof/>
+            <w:webHidden/>
+          </w:rPr>
+          <w:tab/>
+        </w:r>
+        <w:r>
+          <w:rPr>
+            <w:noProof/>
+            <w:webHidden/>
+          </w:rPr>
+          <w:fldChar w:fldCharType="begin"/>
+        </w:r>
+        <w:r>
+          <w:rPr>
+            <w:noProof/>
+            <w:webHidden/>
+          </w:rPr>
+          <w:instrText xml:space="preserve"> PAGEREF _Toc507499241 \h </w:instrText>
+        </w:r>
+        <w:r>
+          <w:rPr>
+            <w:noProof/>
+            <w:webHidden/>
+          </w:rPr>
+        </w:r>
+        <w:r>
+          <w:rPr>
+            <w:noProof/>
+            <w:webHidden/>
+          </w:rPr>
+          <w:fldChar w:fldCharType="separate"/>
+        </w:r>
+        <w:r>
+          <w:rPr>
+            <w:noProof/>
+            <w:webHidden/>
+          </w:rPr>
+          <w:t>11</w:t>
+        </w:r>
+        <w:r>
+          <w:rPr>
+            <w:noProof/>
+            <w:webHidden/>
+          </w:rPr>
+          <w:fldChar w:fldCharType="end"/>
+        </w:r>
+      </w:hyperlink>
+    </w:p>
+    <w:p>
+      <w:pPr>
+        <w:pStyle w:val="TOC2"/>
+        <w:tabs>
+          <w:tab w:val="right" w:leader="dot" w:pos="9350"/>
+        </w:tabs>
+        <w:rPr>
+          <w:rFonts w:eastAsiaTheme="minorEastAsia"/>
+          <w:noProof/>
+        </w:rPr>
+      </w:pPr>
+      <w:hyperlink w:anchor="_Toc507499242" w:history="1">
+        <w:r>
+          <w:rPr>
+            <w:rStyle w:val="Hyperlink"/>
+            <w:noProof/>
+          </w:rPr>
+          <w:t>Art Pipeline</w:t>
+        </w:r>
+        <w:r>
+          <w:rPr>
+            <w:noProof/>
+            <w:webHidden/>
+          </w:rPr>
+          <w:tab/>
+        </w:r>
+        <w:r>
+          <w:rPr>
+            <w:noProof/>
+            <w:webHidden/>
+          </w:rPr>
+          <w:fldChar w:fldCharType="begin"/>
+        </w:r>
+        <w:r>
+          <w:rPr>
+            <w:noProof/>
+            <w:webHidden/>
+          </w:rPr>
+          <w:instrText xml:space="preserve"> PAGEREF _Toc507499242 \h </w:instrText>
+        </w:r>
+        <w:r>
+          <w:rPr>
+            <w:noProof/>
+            <w:webHidden/>
+          </w:rPr>
+        </w:r>
+        <w:r>
+          <w:rPr>
+            <w:noProof/>
+            <w:webHidden/>
+          </w:rPr>
+          <w:fldChar w:fldCharType="separate"/>
+        </w:r>
+        <w:r>
+          <w:rPr>
+            <w:noProof/>
+            <w:webHidden/>
+          </w:rPr>
+          <w:t>12</w:t>
         </w:r>
         <w:r>
           <w:rPr>
@@ -1117,19 +2289,18 @@
         <w:tabs>
           <w:tab w:val="right" w:leader="dot" w:pos="9350"/>
         </w:tabs>
-        <w:spacing w:after="0"/>
         <w:rPr>
           <w:rFonts w:eastAsiaTheme="minorEastAsia"/>
           <w:noProof/>
         </w:rPr>
       </w:pPr>
-      <w:hyperlink w:anchor="_Toc505596205" w:history="1">
+      <w:hyperlink w:anchor="_Toc507499243" w:history="1">
         <w:r>
           <w:rPr>
             <w:rStyle w:val="Hyperlink"/>
             <w:noProof/>
           </w:rPr>
-          <w:t>Systems</w:t>
+          <w:t>Concept to Digital</w:t>
         </w:r>
         <w:r>
           <w:rPr>
@@ -1150,7 +2321,7 @@
             <w:noProof/>
             <w:webHidden/>
           </w:rPr>
-          <w:instrText xml:space="preserve"> PAGEREF _Toc505596205 \h </w:instrText>
+          <w:instrText xml:space="preserve"> PAGEREF _Toc507499243 \h </w:instrText>
         </w:r>
         <w:r>
           <w:rPr>
@@ -1170,287 +2341,7 @@
             <w:noProof/>
             <w:webHidden/>
           </w:rPr>
-          <w:t>7</w:t>
-        </w:r>
-        <w:r>
-          <w:rPr>
-            <w:noProof/>
-            <w:webHidden/>
-          </w:rPr>
-          <w:fldChar w:fldCharType="end"/>
-        </w:r>
-      </w:hyperlink>
-    </w:p>
-    <w:p>
-      <w:pPr>
-        <w:pStyle w:val="TOC4"/>
-        <w:tabs>
-          <w:tab w:val="right" w:leader="dot" w:pos="9350"/>
-        </w:tabs>
-        <w:spacing w:after="0"/>
-        <w:rPr>
-          <w:rFonts w:eastAsiaTheme="minorEastAsia"/>
-          <w:noProof/>
-        </w:rPr>
-      </w:pPr>
-      <w:hyperlink w:anchor="_Toc505596206" w:history="1">
-        <w:r>
-          <w:rPr>
-            <w:rStyle w:val="Hyperlink"/>
-            <w:noProof/>
-          </w:rPr>
-          <w:t>Multiplayer</w:t>
-        </w:r>
-        <w:r>
-          <w:rPr>
-            <w:noProof/>
-            <w:webHidden/>
-          </w:rPr>
-          <w:tab/>
-        </w:r>
-        <w:r>
-          <w:rPr>
-            <w:noProof/>
-            <w:webHidden/>
-          </w:rPr>
-          <w:fldChar w:fldCharType="begin"/>
-        </w:r>
-        <w:r>
-          <w:rPr>
-            <w:noProof/>
-            <w:webHidden/>
-          </w:rPr>
-          <w:instrText xml:space="preserve"> PAGEREF _Toc505596206 \h </w:instrText>
-        </w:r>
-        <w:r>
-          <w:rPr>
-            <w:noProof/>
-            <w:webHidden/>
-          </w:rPr>
-        </w:r>
-        <w:r>
-          <w:rPr>
-            <w:noProof/>
-            <w:webHidden/>
-          </w:rPr>
-          <w:fldChar w:fldCharType="separate"/>
-        </w:r>
-        <w:r>
-          <w:rPr>
-            <w:noProof/>
-            <w:webHidden/>
-          </w:rPr>
-          <w:t>7</w:t>
-        </w:r>
-        <w:r>
-          <w:rPr>
-            <w:noProof/>
-            <w:webHidden/>
-          </w:rPr>
-          <w:fldChar w:fldCharType="end"/>
-        </w:r>
-      </w:hyperlink>
-    </w:p>
-    <w:p>
-      <w:pPr>
-        <w:pStyle w:val="TOC4"/>
-        <w:tabs>
-          <w:tab w:val="right" w:leader="dot" w:pos="9350"/>
-        </w:tabs>
-        <w:spacing w:after="0"/>
-        <w:rPr>
-          <w:rFonts w:eastAsiaTheme="minorEastAsia"/>
-          <w:noProof/>
-        </w:rPr>
-      </w:pPr>
-      <w:hyperlink w:anchor="_Toc505596207" w:history="1">
-        <w:r>
-          <w:rPr>
-            <w:rStyle w:val="Hyperlink"/>
-            <w:noProof/>
-          </w:rPr>
-          <w:t>Ship Stats</w:t>
-        </w:r>
-        <w:r>
-          <w:rPr>
-            <w:noProof/>
-            <w:webHidden/>
-          </w:rPr>
-          <w:tab/>
-        </w:r>
-        <w:r>
-          <w:rPr>
-            <w:noProof/>
-            <w:webHidden/>
-          </w:rPr>
-          <w:fldChar w:fldCharType="begin"/>
-        </w:r>
-        <w:r>
-          <w:rPr>
-            <w:noProof/>
-            <w:webHidden/>
-          </w:rPr>
-          <w:instrText xml:space="preserve"> PAGEREF _Toc505596207 \h </w:instrText>
-        </w:r>
-        <w:r>
-          <w:rPr>
-            <w:noProof/>
-            <w:webHidden/>
-          </w:rPr>
-        </w:r>
-        <w:r>
-          <w:rPr>
-            <w:noProof/>
-            <w:webHidden/>
-          </w:rPr>
-          <w:fldChar w:fldCharType="separate"/>
-        </w:r>
-        <w:r>
-          <w:rPr>
-            <w:noProof/>
-            <w:webHidden/>
-          </w:rPr>
-          <w:t>7</w:t>
-        </w:r>
-        <w:r>
-          <w:rPr>
-            <w:noProof/>
-            <w:webHidden/>
-          </w:rPr>
-          <w:fldChar w:fldCharType="end"/>
-        </w:r>
-      </w:hyperlink>
-    </w:p>
-    <w:p>
-      <w:pPr>
-        <w:pStyle w:val="TOC4"/>
-        <w:tabs>
-          <w:tab w:val="right" w:leader="dot" w:pos="9350"/>
-        </w:tabs>
-        <w:spacing w:after="0"/>
-        <w:rPr>
-          <w:rFonts w:eastAsiaTheme="minorEastAsia"/>
-          <w:noProof/>
-        </w:rPr>
-      </w:pPr>
-      <w:hyperlink w:anchor="_Toc505596208" w:history="1">
-        <w:r>
-          <w:rPr>
-            <w:rStyle w:val="Hyperlink"/>
-            <w:noProof/>
-          </w:rPr>
-          <w:t>NPCs</w:t>
-        </w:r>
-        <w:r>
-          <w:rPr>
-            <w:noProof/>
-            <w:webHidden/>
-          </w:rPr>
-          <w:tab/>
-        </w:r>
-        <w:r>
-          <w:rPr>
-            <w:noProof/>
-            <w:webHidden/>
-          </w:rPr>
-          <w:fldChar w:fldCharType="begin"/>
-        </w:r>
-        <w:r>
-          <w:rPr>
-            <w:noProof/>
-            <w:webHidden/>
-          </w:rPr>
-          <w:instrText xml:space="preserve"> PAGEREF _Toc505596208 \h </w:instrText>
-        </w:r>
-        <w:r>
-          <w:rPr>
-            <w:noProof/>
-            <w:webHidden/>
-          </w:rPr>
-        </w:r>
-        <w:r>
-          <w:rPr>
-            <w:noProof/>
-            <w:webHidden/>
-          </w:rPr>
-          <w:fldChar w:fldCharType="separate"/>
-        </w:r>
-        <w:r>
-          <w:rPr>
-            <w:noProof/>
-            <w:webHidden/>
-          </w:rPr>
-          <w:t>7</w:t>
-        </w:r>
-        <w:r>
-          <w:rPr>
-            <w:noProof/>
-            <w:webHidden/>
-          </w:rPr>
-          <w:fldChar w:fldCharType="end"/>
-        </w:r>
-      </w:hyperlink>
-    </w:p>
-    <w:p>
-      <w:pPr>
-        <w:pStyle w:val="TOC4"/>
-        <w:tabs>
-          <w:tab w:val="right" w:leader="dot" w:pos="9350"/>
-        </w:tabs>
-        <w:spacing w:after="0"/>
-        <w:rPr>
-          <w:rFonts w:eastAsiaTheme="minorEastAsia"/>
-          <w:noProof/>
-        </w:rPr>
-      </w:pPr>
-      <w:hyperlink w:anchor="_Toc505596209" w:history="1">
-        <w:r>
-          <w:rPr>
-            <w:rStyle w:val="Hyperlink"/>
-            <w:noProof/>
-          </w:rPr>
-          <w:t>Looting</w:t>
-        </w:r>
-        <w:r>
-          <w:rPr>
-            <w:noProof/>
-            <w:webHidden/>
-          </w:rPr>
-          <w:tab/>
-        </w:r>
-        <w:r>
-          <w:rPr>
-            <w:noProof/>
-            <w:webHidden/>
-          </w:rPr>
-          <w:fldChar w:fldCharType="begin"/>
-        </w:r>
-        <w:r>
-          <w:rPr>
-            <w:noProof/>
-            <w:webHidden/>
-          </w:rPr>
-          <w:instrText xml:space="preserve"> PAGEREF _Toc505596209 \h </w:instrText>
-        </w:r>
-        <w:r>
-          <w:rPr>
-            <w:noProof/>
-            <w:webHidden/>
-          </w:rPr>
-        </w:r>
-        <w:r>
-          <w:rPr>
-            <w:noProof/>
-            <w:webHidden/>
-          </w:rPr>
-          <w:fldChar w:fldCharType="separate"/>
-        </w:r>
-        <w:r>
-          <w:rPr>
-            <w:noProof/>
-            <w:webHidden/>
-          </w:rPr>
-          <w:t>8</w:t>
+          <w:t>12</w:t>
         </w:r>
         <w:r>
           <w:rPr>
@@ -1467,19 +2358,18 @@
         <w:tabs>
           <w:tab w:val="right" w:leader="dot" w:pos="9350"/>
         </w:tabs>
-        <w:spacing w:after="0"/>
         <w:rPr>
           <w:rFonts w:eastAsiaTheme="minorEastAsia"/>
           <w:noProof/>
         </w:rPr>
       </w:pPr>
-      <w:hyperlink w:anchor="_Toc505596210" w:history="1">
+      <w:hyperlink w:anchor="_Toc507499244" w:history="1">
         <w:r>
           <w:rPr>
             <w:rStyle w:val="Hyperlink"/>
             <w:noProof/>
           </w:rPr>
-          <w:t>Mechanics</w:t>
+          <w:t>Digital to Repository</w:t>
         </w:r>
         <w:r>
           <w:rPr>
@@ -1500,7 +2390,7 @@
             <w:noProof/>
             <w:webHidden/>
           </w:rPr>
-          <w:instrText xml:space="preserve"> PAGEREF _Toc505596210 \h </w:instrText>
+          <w:instrText xml:space="preserve"> PAGEREF _Toc507499244 \h </w:instrText>
         </w:r>
         <w:r>
           <w:rPr>
@@ -1520,7 +2410,7 @@
             <w:noProof/>
             <w:webHidden/>
           </w:rPr>
-          <w:t>8</w:t>
+          <w:t>12</w:t>
         </w:r>
         <w:r>
           <w:rPr>
@@ -1533,23 +2423,22 @@
     </w:p>
     <w:p>
       <w:pPr>
-        <w:pStyle w:val="TOC4"/>
+        <w:pStyle w:val="TOC3"/>
         <w:tabs>
           <w:tab w:val="right" w:leader="dot" w:pos="9350"/>
         </w:tabs>
-        <w:spacing w:after="0"/>
         <w:rPr>
           <w:rFonts w:eastAsiaTheme="minorEastAsia"/>
           <w:noProof/>
         </w:rPr>
       </w:pPr>
-      <w:hyperlink w:anchor="_Toc505596211" w:history="1">
+      <w:hyperlink w:anchor="_Toc507499245" w:history="1">
         <w:r>
           <w:rPr>
             <w:rStyle w:val="Hyperlink"/>
             <w:noProof/>
           </w:rPr>
-          <w:t>Multiplayer</w:t>
+          <w:t>Repository to Unity</w:t>
         </w:r>
         <w:r>
           <w:rPr>
@@ -1570,7 +2459,7 @@
             <w:noProof/>
             <w:webHidden/>
           </w:rPr>
-          <w:instrText xml:space="preserve"> PAGEREF _Toc505596211 \h </w:instrText>
+          <w:instrText xml:space="preserve"> PAGEREF _Toc507499245 \h </w:instrText>
         </w:r>
         <w:r>
           <w:rPr>
@@ -1590,7 +2479,7 @@
             <w:noProof/>
             <w:webHidden/>
           </w:rPr>
-          <w:t>8</w:t>
+          <w:t>12</w:t>
         </w:r>
         <w:r>
           <w:rPr>
@@ -1603,23 +2492,22 @@
     </w:p>
     <w:p>
       <w:pPr>
-        <w:pStyle w:val="TOC4"/>
+        <w:pStyle w:val="TOC3"/>
         <w:tabs>
           <w:tab w:val="right" w:leader="dot" w:pos="9350"/>
         </w:tabs>
-        <w:spacing w:after="0"/>
         <w:rPr>
           <w:rFonts w:eastAsiaTheme="minorEastAsia"/>
           <w:noProof/>
         </w:rPr>
       </w:pPr>
-      <w:hyperlink w:anchor="_Toc505596212" w:history="1">
+      <w:hyperlink w:anchor="_Toc507499246" w:history="1">
         <w:r>
           <w:rPr>
             <w:rStyle w:val="Hyperlink"/>
             <w:noProof/>
           </w:rPr>
-          <w:t>Ship Customization</w:t>
+          <w:t>Unity to Game</w:t>
         </w:r>
         <w:r>
           <w:rPr>
@@ -1640,7 +2528,7 @@
             <w:noProof/>
             <w:webHidden/>
           </w:rPr>
-          <w:instrText xml:space="preserve"> PAGEREF _Toc505596212 \h </w:instrText>
+          <w:instrText xml:space="preserve"> PAGEREF _Toc507499246 \h </w:instrText>
         </w:r>
         <w:r>
           <w:rPr>
@@ -1660,217 +2548,7 @@
             <w:noProof/>
             <w:webHidden/>
           </w:rPr>
-          <w:t>8</w:t>
-        </w:r>
-        <w:r>
-          <w:rPr>
-            <w:noProof/>
-            <w:webHidden/>
-          </w:rPr>
-          <w:fldChar w:fldCharType="end"/>
-        </w:r>
-      </w:hyperlink>
-    </w:p>
-    <w:p>
-      <w:pPr>
-        <w:pStyle w:val="TOC4"/>
-        <w:tabs>
-          <w:tab w:val="right" w:leader="dot" w:pos="9350"/>
-        </w:tabs>
-        <w:spacing w:after="0"/>
-        <w:rPr>
-          <w:rFonts w:eastAsiaTheme="minorEastAsia"/>
-          <w:noProof/>
-        </w:rPr>
-      </w:pPr>
-      <w:hyperlink w:anchor="_Toc505596213" w:history="1">
-        <w:r>
-          <w:rPr>
-            <w:rStyle w:val="Hyperlink"/>
-            <w:noProof/>
-          </w:rPr>
-          <w:t>Ships</w:t>
-        </w:r>
-        <w:r>
-          <w:rPr>
-            <w:noProof/>
-            <w:webHidden/>
-          </w:rPr>
-          <w:tab/>
-        </w:r>
-        <w:r>
-          <w:rPr>
-            <w:noProof/>
-            <w:webHidden/>
-          </w:rPr>
-          <w:fldChar w:fldCharType="begin"/>
-        </w:r>
-        <w:r>
-          <w:rPr>
-            <w:noProof/>
-            <w:webHidden/>
-          </w:rPr>
-          <w:instrText xml:space="preserve"> PAGEREF _Toc505596213 \h </w:instrText>
-        </w:r>
-        <w:r>
-          <w:rPr>
-            <w:noProof/>
-            <w:webHidden/>
-          </w:rPr>
-        </w:r>
-        <w:r>
-          <w:rPr>
-            <w:noProof/>
-            <w:webHidden/>
-          </w:rPr>
-          <w:fldChar w:fldCharType="separate"/>
-        </w:r>
-        <w:r>
-          <w:rPr>
-            <w:noProof/>
-            <w:webHidden/>
-          </w:rPr>
-          <w:t>8</w:t>
-        </w:r>
-        <w:r>
-          <w:rPr>
-            <w:noProof/>
-            <w:webHidden/>
-          </w:rPr>
-          <w:fldChar w:fldCharType="end"/>
-        </w:r>
-      </w:hyperlink>
-    </w:p>
-    <w:p>
-      <w:pPr>
-        <w:pStyle w:val="TOC4"/>
-        <w:tabs>
-          <w:tab w:val="right" w:leader="dot" w:pos="9350"/>
-        </w:tabs>
-        <w:spacing w:after="0"/>
-        <w:rPr>
-          <w:rFonts w:eastAsiaTheme="minorEastAsia"/>
-          <w:noProof/>
-        </w:rPr>
-      </w:pPr>
-      <w:hyperlink w:anchor="_Toc505596214" w:history="1">
-        <w:r>
-          <w:rPr>
-            <w:rStyle w:val="Hyperlink"/>
-            <w:noProof/>
-          </w:rPr>
-          <w:t>Shooting</w:t>
-        </w:r>
-        <w:r>
-          <w:rPr>
-            <w:noProof/>
-            <w:webHidden/>
-          </w:rPr>
-          <w:tab/>
-        </w:r>
-        <w:r>
-          <w:rPr>
-            <w:noProof/>
-            <w:webHidden/>
-          </w:rPr>
-          <w:fldChar w:fldCharType="begin"/>
-        </w:r>
-        <w:r>
-          <w:rPr>
-            <w:noProof/>
-            <w:webHidden/>
-          </w:rPr>
-          <w:instrText xml:space="preserve"> PAGEREF _Toc505596214 \h </w:instrText>
-        </w:r>
-        <w:r>
-          <w:rPr>
-            <w:noProof/>
-            <w:webHidden/>
-          </w:rPr>
-        </w:r>
-        <w:r>
-          <w:rPr>
-            <w:noProof/>
-            <w:webHidden/>
-          </w:rPr>
-          <w:fldChar w:fldCharType="separate"/>
-        </w:r>
-        <w:r>
-          <w:rPr>
-            <w:noProof/>
-            <w:webHidden/>
-          </w:rPr>
-          <w:t>8</w:t>
-        </w:r>
-        <w:r>
-          <w:rPr>
-            <w:noProof/>
-            <w:webHidden/>
-          </w:rPr>
-          <w:fldChar w:fldCharType="end"/>
-        </w:r>
-      </w:hyperlink>
-    </w:p>
-    <w:p>
-      <w:pPr>
-        <w:pStyle w:val="TOC4"/>
-        <w:tabs>
-          <w:tab w:val="right" w:leader="dot" w:pos="9350"/>
-        </w:tabs>
-        <w:spacing w:after="0"/>
-        <w:rPr>
-          <w:rFonts w:eastAsiaTheme="minorEastAsia"/>
-          <w:noProof/>
-        </w:rPr>
-      </w:pPr>
-      <w:hyperlink w:anchor="_Toc505596215" w:history="1">
-        <w:r>
-          <w:rPr>
-            <w:rStyle w:val="Hyperlink"/>
-            <w:noProof/>
-          </w:rPr>
-          <w:t>Looting</w:t>
-        </w:r>
-        <w:r>
-          <w:rPr>
-            <w:noProof/>
-            <w:webHidden/>
-          </w:rPr>
-          <w:tab/>
-        </w:r>
-        <w:r>
-          <w:rPr>
-            <w:noProof/>
-            <w:webHidden/>
-          </w:rPr>
-          <w:fldChar w:fldCharType="begin"/>
-        </w:r>
-        <w:r>
-          <w:rPr>
-            <w:noProof/>
-            <w:webHidden/>
-          </w:rPr>
-          <w:instrText xml:space="preserve"> PAGEREF _Toc505596215 \h </w:instrText>
-        </w:r>
-        <w:r>
-          <w:rPr>
-            <w:noProof/>
-            <w:webHidden/>
-          </w:rPr>
-        </w:r>
-        <w:r>
-          <w:rPr>
-            <w:noProof/>
-            <w:webHidden/>
-          </w:rPr>
-          <w:fldChar w:fldCharType="separate"/>
-        </w:r>
-        <w:r>
-          <w:rPr>
-            <w:noProof/>
-            <w:webHidden/>
-          </w:rPr>
-          <w:t>9</w:t>
+          <w:t>12</w:t>
         </w:r>
         <w:r>
           <w:rPr>
@@ -1887,19 +2565,18 @@
         <w:tabs>
           <w:tab w:val="right" w:leader="dot" w:pos="9350"/>
         </w:tabs>
-        <w:spacing w:after="0"/>
         <w:rPr>
           <w:rFonts w:eastAsiaTheme="minorEastAsia"/>
           <w:noProof/>
         </w:rPr>
       </w:pPr>
-      <w:hyperlink w:anchor="_Toc505596216" w:history="1">
+      <w:hyperlink w:anchor="_Toc507499247" w:history="1">
         <w:r>
           <w:rPr>
             <w:rStyle w:val="Hyperlink"/>
             <w:noProof/>
           </w:rPr>
-          <w:t>Art Pipeline</w:t>
+          <w:t>Design Pipeline</w:t>
         </w:r>
         <w:r>
           <w:rPr>
@@ -1920,7 +2597,7 @@
             <w:noProof/>
             <w:webHidden/>
           </w:rPr>
-          <w:instrText xml:space="preserve"> PAGEREF _Toc505596216 \h </w:instrText>
+          <w:instrText xml:space="preserve"> PAGEREF _Toc507499247 \h </w:instrText>
         </w:r>
         <w:r>
           <w:rPr>
@@ -1940,7 +2617,7 @@
             <w:noProof/>
             <w:webHidden/>
           </w:rPr>
-          <w:t>10</w:t>
+          <w:t>13</w:t>
         </w:r>
         <w:r>
           <w:rPr>
@@ -1957,19 +2634,18 @@
         <w:tabs>
           <w:tab w:val="right" w:leader="dot" w:pos="9350"/>
         </w:tabs>
-        <w:spacing w:after="0"/>
         <w:rPr>
           <w:rFonts w:eastAsiaTheme="minorEastAsia"/>
           <w:noProof/>
         </w:rPr>
       </w:pPr>
-      <w:hyperlink w:anchor="_Toc505596217" w:history="1">
+      <w:hyperlink w:anchor="_Toc507499248" w:history="1">
         <w:r>
           <w:rPr>
             <w:rStyle w:val="Hyperlink"/>
             <w:noProof/>
           </w:rPr>
-          <w:t>Concept to Digital</w:t>
+          <w:t>Unity Engine</w:t>
         </w:r>
         <w:r>
           <w:rPr>
@@ -1990,7 +2666,7 @@
             <w:noProof/>
             <w:webHidden/>
           </w:rPr>
-          <w:instrText xml:space="preserve"> PAGEREF _Toc505596217 \h </w:instrText>
+          <w:instrText xml:space="preserve"> PAGEREF _Toc507499248 \h </w:instrText>
         </w:r>
         <w:r>
           <w:rPr>
@@ -2010,7 +2686,76 @@
             <w:noProof/>
             <w:webHidden/>
           </w:rPr>
-          <w:t>10</w:t>
+          <w:t>13</w:t>
+        </w:r>
+        <w:r>
+          <w:rPr>
+            <w:noProof/>
+            <w:webHidden/>
+          </w:rPr>
+          <w:fldChar w:fldCharType="end"/>
+        </w:r>
+      </w:hyperlink>
+    </w:p>
+    <w:p>
+      <w:pPr>
+        <w:pStyle w:val="TOC2"/>
+        <w:tabs>
+          <w:tab w:val="right" w:leader="dot" w:pos="9350"/>
+        </w:tabs>
+        <w:rPr>
+          <w:rFonts w:eastAsiaTheme="minorEastAsia"/>
+          <w:noProof/>
+        </w:rPr>
+      </w:pPr>
+      <w:hyperlink w:anchor="_Toc507499249" w:history="1">
+        <w:r>
+          <w:rPr>
+            <w:rStyle w:val="Hyperlink"/>
+            <w:noProof/>
+          </w:rPr>
+          <w:t>Milestone Updates</w:t>
+        </w:r>
+        <w:r>
+          <w:rPr>
+            <w:noProof/>
+            <w:webHidden/>
+          </w:rPr>
+          <w:tab/>
+        </w:r>
+        <w:r>
+          <w:rPr>
+            <w:noProof/>
+            <w:webHidden/>
+          </w:rPr>
+          <w:fldChar w:fldCharType="begin"/>
+        </w:r>
+        <w:r>
+          <w:rPr>
+            <w:noProof/>
+            <w:webHidden/>
+          </w:rPr>
+          <w:instrText xml:space="preserve"> PAGEREF _Toc507499249 \h </w:instrText>
+        </w:r>
+        <w:r>
+          <w:rPr>
+            <w:noProof/>
+            <w:webHidden/>
+          </w:rPr>
+        </w:r>
+        <w:r>
+          <w:rPr>
+            <w:noProof/>
+            <w:webHidden/>
+          </w:rPr>
+          <w:fldChar w:fldCharType="separate"/>
+        </w:r>
+        <w:r>
+          <w:rPr>
+            <w:noProof/>
+            <w:webHidden/>
+          </w:rPr>
+          <w:t>14</w:t>
         </w:r>
         <w:r>
           <w:rPr>
@@ -2027,19 +2772,18 @@
         <w:tabs>
           <w:tab w:val="right" w:leader="dot" w:pos="9350"/>
         </w:tabs>
-        <w:spacing w:after="0"/>
         <w:rPr>
           <w:rFonts w:eastAsiaTheme="minorEastAsia"/>
           <w:noProof/>
         </w:rPr>
       </w:pPr>
-      <w:hyperlink w:anchor="_Toc505596218" w:history="1">
+      <w:hyperlink w:anchor="_Toc507499250" w:history="1">
         <w:r>
           <w:rPr>
             <w:rStyle w:val="Hyperlink"/>
             <w:noProof/>
           </w:rPr>
-          <w:t>Digital to Repository</w:t>
+          <w:t>Milestone 1A</w:t>
         </w:r>
         <w:r>
           <w:rPr>
@@ -2060,7 +2804,7 @@
             <w:noProof/>
             <w:webHidden/>
           </w:rPr>
-          <w:instrText xml:space="preserve"> PAGEREF _Toc505596218 \h </w:instrText>
+          <w:instrText xml:space="preserve"> PAGEREF _Toc507499250 \h </w:instrText>
         </w:r>
         <w:r>
           <w:rPr>
@@ -2080,7 +2824,7 @@
             <w:noProof/>
             <w:webHidden/>
           </w:rPr>
-          <w:t>10</w:t>
+          <w:t>14</w:t>
         </w:r>
         <w:r>
           <w:rPr>
@@ -2097,19 +2841,18 @@
         <w:tabs>
           <w:tab w:val="right" w:leader="dot" w:pos="9350"/>
         </w:tabs>
-        <w:spacing w:after="0"/>
         <w:rPr>
           <w:rFonts w:eastAsiaTheme="minorEastAsia"/>
           <w:noProof/>
         </w:rPr>
       </w:pPr>
-      <w:hyperlink w:anchor="_Toc505596219" w:history="1">
+      <w:hyperlink w:anchor="_Toc507499251" w:history="1">
         <w:r>
           <w:rPr>
             <w:rStyle w:val="Hyperlink"/>
             <w:noProof/>
           </w:rPr>
-          <w:t>Repository to Unity</w:t>
+          <w:t>Milestone 1B</w:t>
         </w:r>
         <w:r>
           <w:rPr>
@@ -2130,7 +2873,7 @@
             <w:noProof/>
             <w:webHidden/>
           </w:rPr>
-          <w:instrText xml:space="preserve"> PAGEREF _Toc505596219 \h </w:instrText>
+          <w:instrText xml:space="preserve"> PAGEREF _Toc507499251 \h </w:instrText>
         </w:r>
         <w:r>
           <w:rPr>
@@ -2150,7 +2893,7 @@
             <w:noProof/>
             <w:webHidden/>
           </w:rPr>
-          <w:t>10</w:t>
+          <w:t>15</w:t>
         </w:r>
         <w:r>
           <w:rPr>
@@ -2167,19 +2910,18 @@
         <w:tabs>
           <w:tab w:val="right" w:leader="dot" w:pos="9350"/>
         </w:tabs>
-        <w:spacing w:after="0"/>
         <w:rPr>
           <w:rFonts w:eastAsiaTheme="minorEastAsia"/>
           <w:noProof/>
         </w:rPr>
       </w:pPr>
-      <w:hyperlink w:anchor="_Toc505596220" w:history="1">
+      <w:hyperlink w:anchor="_Toc507499252" w:history="1">
         <w:r>
           <w:rPr>
             <w:rStyle w:val="Hyperlink"/>
             <w:noProof/>
           </w:rPr>
-          <w:t>Unity to Game</w:t>
+          <w:t>Milestone 1C</w:t>
         </w:r>
         <w:r>
           <w:rPr>
@@ -2200,7 +2942,7 @@
             <w:noProof/>
             <w:webHidden/>
           </w:rPr>
-          <w:instrText xml:space="preserve"> PAGEREF _Toc505596220 \h </w:instrText>
+          <w:instrText xml:space="preserve"> PAGEREF _Toc507499252 \h </w:instrText>
         </w:r>
         <w:r>
           <w:rPr>
@@ -2220,77 +2962,7 @@
             <w:noProof/>
             <w:webHidden/>
           </w:rPr>
-          <w:t>10</w:t>
-        </w:r>
-        <w:r>
-          <w:rPr>
-            <w:noProof/>
-            <w:webHidden/>
-          </w:rPr>
-          <w:fldChar w:fldCharType="end"/>
-        </w:r>
-      </w:hyperlink>
-    </w:p>
-    <w:p>
-      <w:pPr>
-        <w:pStyle w:val="TOC2"/>
-        <w:tabs>
-          <w:tab w:val="right" w:leader="dot" w:pos="9350"/>
-        </w:tabs>
-        <w:spacing w:after="0"/>
-        <w:rPr>
-          <w:rFonts w:eastAsiaTheme="minorEastAsia"/>
-          <w:noProof/>
-        </w:rPr>
-      </w:pPr>
-      <w:hyperlink w:anchor="_Toc505596221" w:history="1">
-        <w:r>
-          <w:rPr>
-            <w:rStyle w:val="Hyperlink"/>
-            <w:noProof/>
-          </w:rPr>
-          <w:t>Design Pipeline</w:t>
-        </w:r>
-        <w:r>
-          <w:rPr>
-            <w:noProof/>
-            <w:webHidden/>
-          </w:rPr>
-          <w:tab/>
-        </w:r>
-        <w:r>
-          <w:rPr>
-            <w:noProof/>
-            <w:webHidden/>
-          </w:rPr>
-          <w:fldChar w:fldCharType="begin"/>
-        </w:r>
-        <w:r>
-          <w:rPr>
-            <w:noProof/>
-            <w:webHidden/>
-          </w:rPr>
-          <w:instrText xml:space="preserve"> PAGEREF _Toc505596221 \h </w:instrText>
-        </w:r>
-        <w:r>
-          <w:rPr>
-            <w:noProof/>
-            <w:webHidden/>
-          </w:rPr>
-        </w:r>
-        <w:r>
-          <w:rPr>
-            <w:noProof/>
-            <w:webHidden/>
-          </w:rPr>
-          <w:fldChar w:fldCharType="separate"/>
-        </w:r>
-        <w:r>
-          <w:rPr>
-            <w:noProof/>
-            <w:webHidden/>
-          </w:rPr>
-          <w:t>11</w:t>
+          <w:t>15</w:t>
         </w:r>
         <w:r>
           <w:rPr>
@@ -2307,19 +2979,18 @@
         <w:tabs>
           <w:tab w:val="right" w:leader="dot" w:pos="9350"/>
         </w:tabs>
-        <w:spacing w:after="0"/>
         <w:rPr>
           <w:rFonts w:eastAsiaTheme="minorEastAsia"/>
           <w:noProof/>
         </w:rPr>
       </w:pPr>
-      <w:hyperlink w:anchor="_Toc505596222" w:history="1">
+      <w:hyperlink w:anchor="_Toc507499253" w:history="1">
         <w:r>
           <w:rPr>
             <w:rStyle w:val="Hyperlink"/>
             <w:noProof/>
           </w:rPr>
-          <w:t>Unity Engine</w:t>
+          <w:t>Milestone 1D</w:t>
         </w:r>
         <w:r>
           <w:rPr>
@@ -2340,7 +3011,7 @@
             <w:noProof/>
             <w:webHidden/>
           </w:rPr>
-          <w:instrText xml:space="preserve"> PAGEREF _Toc505596222 \h </w:instrText>
+          <w:instrText xml:space="preserve"> PAGEREF _Toc507499253 \h </w:instrText>
         </w:r>
         <w:r>
           <w:rPr>
@@ -2360,217 +3031,7 @@
             <w:noProof/>
             <w:webHidden/>
           </w:rPr>
-          <w:t>11</w:t>
-        </w:r>
-        <w:r>
-          <w:rPr>
-            <w:noProof/>
-            <w:webHidden/>
-          </w:rPr>
-          <w:fldChar w:fldCharType="end"/>
-        </w:r>
-      </w:hyperlink>
-    </w:p>
-    <w:p>
-      <w:pPr>
-        <w:pStyle w:val="TOC2"/>
-        <w:tabs>
-          <w:tab w:val="right" w:leader="dot" w:pos="9350"/>
-        </w:tabs>
-        <w:spacing w:after="0"/>
-        <w:rPr>
-          <w:rFonts w:eastAsiaTheme="minorEastAsia"/>
-          <w:noProof/>
-        </w:rPr>
-      </w:pPr>
-      <w:hyperlink w:anchor="_Toc505596223" w:history="1">
-        <w:r>
-          <w:rPr>
-            <w:rStyle w:val="Hyperlink"/>
-            <w:noProof/>
-          </w:rPr>
-          <w:t>Milestone Updates</w:t>
-        </w:r>
-        <w:r>
-          <w:rPr>
-            <w:noProof/>
-            <w:webHidden/>
-          </w:rPr>
-          <w:tab/>
-        </w:r>
-        <w:r>
-          <w:rPr>
-            <w:noProof/>
-            <w:webHidden/>
-          </w:rPr>
-          <w:fldChar w:fldCharType="begin"/>
-        </w:r>
-        <w:r>
-          <w:rPr>
-            <w:noProof/>
-            <w:webHidden/>
-          </w:rPr>
-          <w:instrText xml:space="preserve"> PAGEREF _Toc505596223 \h </w:instrText>
-        </w:r>
-        <w:r>
-          <w:rPr>
-            <w:noProof/>
-            <w:webHidden/>
-          </w:rPr>
-        </w:r>
-        <w:r>
-          <w:rPr>
-            <w:noProof/>
-            <w:webHidden/>
-          </w:rPr>
-          <w:fldChar w:fldCharType="separate"/>
-        </w:r>
-        <w:r>
-          <w:rPr>
-            <w:noProof/>
-            <w:webHidden/>
-          </w:rPr>
-          <w:t>12</w:t>
-        </w:r>
-        <w:r>
-          <w:rPr>
-            <w:noProof/>
-            <w:webHidden/>
-          </w:rPr>
-          <w:fldChar w:fldCharType="end"/>
-        </w:r>
-      </w:hyperlink>
-    </w:p>
-    <w:p>
-      <w:pPr>
-        <w:pStyle w:val="TOC3"/>
-        <w:tabs>
-          <w:tab w:val="right" w:leader="dot" w:pos="9350"/>
-        </w:tabs>
-        <w:spacing w:after="0"/>
-        <w:rPr>
-          <w:rFonts w:eastAsiaTheme="minorEastAsia"/>
-          <w:noProof/>
-        </w:rPr>
-      </w:pPr>
-      <w:hyperlink w:anchor="_Toc505596224" w:history="1">
-        <w:r>
-          <w:rPr>
-            <w:rStyle w:val="Hyperlink"/>
-            <w:noProof/>
-          </w:rPr>
-          <w:t>Milestone 1A</w:t>
-        </w:r>
-        <w:r>
-          <w:rPr>
-            <w:noProof/>
-            <w:webHidden/>
-          </w:rPr>
-          <w:tab/>
-        </w:r>
-        <w:r>
-          <w:rPr>
-            <w:noProof/>
-            <w:webHidden/>
-          </w:rPr>
-          <w:fldChar w:fldCharType="begin"/>
-        </w:r>
-        <w:r>
-          <w:rPr>
-            <w:noProof/>
-            <w:webHidden/>
-          </w:rPr>
-          <w:instrText xml:space="preserve"> PAGEREF _Toc505596224 \h </w:instrText>
-        </w:r>
-        <w:r>
-          <w:rPr>
-            <w:noProof/>
-            <w:webHidden/>
-          </w:rPr>
-        </w:r>
-        <w:r>
-          <w:rPr>
-            <w:noProof/>
-            <w:webHidden/>
-          </w:rPr>
-          <w:fldChar w:fldCharType="separate"/>
-        </w:r>
-        <w:r>
-          <w:rPr>
-            <w:noProof/>
-            <w:webHidden/>
-          </w:rPr>
-          <w:t>12</w:t>
-        </w:r>
-        <w:r>
-          <w:rPr>
-            <w:noProof/>
-            <w:webHidden/>
-          </w:rPr>
-          <w:fldChar w:fldCharType="end"/>
-        </w:r>
-      </w:hyperlink>
-    </w:p>
-    <w:p>
-      <w:pPr>
-        <w:pStyle w:val="TOC3"/>
-        <w:tabs>
-          <w:tab w:val="right" w:leader="dot" w:pos="9350"/>
-        </w:tabs>
-        <w:spacing w:after="0"/>
-        <w:rPr>
-          <w:rFonts w:eastAsiaTheme="minorEastAsia"/>
-          <w:noProof/>
-        </w:rPr>
-      </w:pPr>
-      <w:hyperlink w:anchor="_Toc505596225" w:history="1">
-        <w:r>
-          <w:rPr>
-            <w:rStyle w:val="Hyperlink"/>
-            <w:noProof/>
-          </w:rPr>
-          <w:t>Milestone 1B</w:t>
-        </w:r>
-        <w:r>
-          <w:rPr>
-            <w:noProof/>
-            <w:webHidden/>
-          </w:rPr>
-          <w:tab/>
-        </w:r>
-        <w:r>
-          <w:rPr>
-            <w:noProof/>
-            <w:webHidden/>
-          </w:rPr>
-          <w:fldChar w:fldCharType="begin"/>
-        </w:r>
-        <w:r>
-          <w:rPr>
-            <w:noProof/>
-            <w:webHidden/>
-          </w:rPr>
-          <w:instrText xml:space="preserve"> PAGEREF _Toc505596225 \h </w:instrText>
-        </w:r>
-        <w:r>
-          <w:rPr>
-            <w:noProof/>
-            <w:webHidden/>
-          </w:rPr>
-        </w:r>
-        <w:r>
-          <w:rPr>
-            <w:noProof/>
-            <w:webHidden/>
-          </w:rPr>
-          <w:fldChar w:fldCharType="separate"/>
-        </w:r>
-        <w:r>
-          <w:rPr>
-            <w:noProof/>
-            <w:webHidden/>
-          </w:rPr>
-          <w:t>13</w:t>
+          <w:t>16</w:t>
         </w:r>
         <w:r>
           <w:rPr>
@@ -2629,11 +3090,11 @@
         <w:lastRenderedPageBreak/>
         <w:t xml:space="preserve"> </w:t>
       </w:r>
-      <w:bookmarkStart w:id="5" w:name="_Toc505596191"/>
+      <w:bookmarkStart w:id="5" w:name="_Toc507499212"/>
+      <w:bookmarkEnd w:id="0"/>
       <w:bookmarkEnd w:id="1"/>
       <w:bookmarkEnd w:id="2"/>
       <w:bookmarkEnd w:id="3"/>
-      <w:bookmarkEnd w:id="4"/>
       <w:proofErr w:type="spellStart"/>
       <w:r>
         <w:rPr>
@@ -2659,7 +3120,7 @@
       <w:bookmarkStart w:id="7" w:name="_Toc474267793"/>
       <w:bookmarkStart w:id="8" w:name="_Toc474270087"/>
       <w:bookmarkStart w:id="9" w:name="_Toc474834507"/>
-      <w:bookmarkStart w:id="10" w:name="_Toc505596192"/>
+      <w:bookmarkStart w:id="10" w:name="_Toc507499213"/>
       <w:r>
         <w:rPr>
           <w:sz w:val="32"/>
@@ -2686,7 +3147,7 @@
       <w:bookmarkStart w:id="12" w:name="_Toc474267794"/>
       <w:bookmarkStart w:id="13" w:name="_Toc474270088"/>
       <w:bookmarkStart w:id="14" w:name="_Toc474834508"/>
-      <w:bookmarkStart w:id="15" w:name="_Toc505596193"/>
+      <w:bookmarkStart w:id="15" w:name="_Toc507499214"/>
       <w:r>
         <w:rPr>
           <w:sz w:val="30"/>
@@ -2882,7 +3343,7 @@
       <w:bookmarkStart w:id="17" w:name="_Toc474267795"/>
       <w:bookmarkStart w:id="18" w:name="_Toc474270089"/>
       <w:bookmarkStart w:id="19" w:name="_Toc474834509"/>
-      <w:bookmarkStart w:id="20" w:name="_Toc505596194"/>
+      <w:bookmarkStart w:id="20" w:name="_Toc507499215"/>
       <w:r>
         <w:rPr>
           <w:sz w:val="30"/>
@@ -3010,7 +3471,7 @@
       <w:bookmarkStart w:id="22" w:name="_Toc474267796"/>
       <w:bookmarkStart w:id="23" w:name="_Toc474270090"/>
       <w:bookmarkStart w:id="24" w:name="_Toc474834510"/>
-      <w:bookmarkStart w:id="25" w:name="_Toc505596195"/>
+      <w:bookmarkStart w:id="25" w:name="_Toc507499216"/>
       <w:proofErr w:type="spellStart"/>
       <w:r>
         <w:rPr>
@@ -3316,7 +3777,7 @@
       <w:bookmarkStart w:id="26" w:name="_Toc474267797"/>
       <w:bookmarkStart w:id="27" w:name="_Toc474270091"/>
       <w:bookmarkStart w:id="28" w:name="_Toc474834511"/>
-      <w:bookmarkStart w:id="29" w:name="_Toc505596196"/>
+      <w:bookmarkStart w:id="29" w:name="_Toc507499217"/>
       <w:r>
         <w:rPr>
           <w:sz w:val="28"/>
@@ -3665,7 +4126,7 @@
         </w:rPr>
       </w:pPr>
       <w:bookmarkStart w:id="30" w:name="_Toc474834512"/>
-      <w:bookmarkStart w:id="31" w:name="_Toc505596197"/>
+      <w:bookmarkStart w:id="31" w:name="_Toc507499218"/>
       <w:r>
         <w:rPr>
           <w:sz w:val="28"/>
@@ -5414,7 +5875,7 @@
       <w:bookmarkStart w:id="36" w:name="_Toc474267798"/>
       <w:bookmarkStart w:id="37" w:name="_Toc474270092"/>
       <w:bookmarkStart w:id="38" w:name="_Toc474834516"/>
-      <w:bookmarkStart w:id="39" w:name="_Toc505596198"/>
+      <w:bookmarkStart w:id="39" w:name="_Toc507499219"/>
       <w:r>
         <w:rPr>
           <w:sz w:val="30"/>
@@ -5475,7 +5936,7 @@
       <w:bookmarkStart w:id="41" w:name="_Toc474267800"/>
       <w:bookmarkStart w:id="42" w:name="_Toc474270094"/>
       <w:bookmarkStart w:id="43" w:name="_Toc474834518"/>
-      <w:bookmarkStart w:id="44" w:name="_Toc505596199"/>
+      <w:bookmarkStart w:id="44" w:name="_Toc507499220"/>
       <w:proofErr w:type="spellStart"/>
       <w:r>
         <w:rPr>
@@ -5590,7 +6051,7 @@
       <w:bookmarkStart w:id="46" w:name="_Toc474267801"/>
       <w:bookmarkStart w:id="47" w:name="_Toc474270095"/>
       <w:bookmarkStart w:id="48" w:name="_Toc474834519"/>
-      <w:bookmarkStart w:id="49" w:name="_Toc505596200"/>
+      <w:bookmarkStart w:id="49" w:name="_Toc507499221"/>
       <w:r>
         <w:rPr>
           <w:sz w:val="30"/>
@@ -5650,7 +6111,7 @@
           <w:szCs w:val="30"/>
         </w:rPr>
       </w:pPr>
-      <w:bookmarkStart w:id="54" w:name="_Toc505596201"/>
+      <w:bookmarkStart w:id="54" w:name="_Toc507499222"/>
       <w:r>
         <w:rPr>
           <w:sz w:val="30"/>
@@ -5715,7 +6176,7 @@
           <w:szCs w:val="30"/>
         </w:rPr>
       </w:pPr>
-      <w:bookmarkStart w:id="55" w:name="_Toc505596202"/>
+      <w:bookmarkStart w:id="55" w:name="_Toc507499223"/>
       <w:r>
         <w:rPr>
           <w:sz w:val="30"/>
@@ -5783,7 +6244,7 @@
           <w:szCs w:val="32"/>
         </w:rPr>
       </w:pPr>
-      <w:bookmarkStart w:id="56" w:name="_Toc505596203"/>
+      <w:bookmarkStart w:id="56" w:name="_Toc507499224"/>
       <w:r>
         <w:rPr>
           <w:sz w:val="32"/>
@@ -5871,6 +6332,7 @@
           <w:szCs w:val="32"/>
         </w:rPr>
       </w:pPr>
+      <w:bookmarkStart w:id="57" w:name="_Toc507499225"/>
       <w:r>
         <w:rPr>
           <w:sz w:val="32"/>
@@ -5879,6 +6341,7 @@
         <w:lastRenderedPageBreak/>
         <w:t>Risk Analysis</w:t>
       </w:r>
+      <w:bookmarkEnd w:id="57"/>
     </w:p>
     <w:p>
       <w:pPr>
@@ -5939,6 +6402,7 @@
           <w:szCs w:val="30"/>
         </w:rPr>
       </w:pPr>
+      <w:bookmarkStart w:id="58" w:name="_Toc507499226"/>
       <w:r>
         <w:rPr>
           <w:sz w:val="30"/>
@@ -5946,6 +6410,7 @@
         </w:rPr>
         <w:t>Analysis Format</w:t>
       </w:r>
+      <w:bookmarkEnd w:id="58"/>
     </w:p>
     <w:p>
       <w:pPr>
@@ -6044,9 +6509,9 @@
           <w:szCs w:val="30"/>
         </w:rPr>
       </w:pPr>
-      <w:bookmarkStart w:id="57" w:name="_Toc474267761"/>
-      <w:bookmarkStart w:id="58" w:name="_Toc474267812"/>
-      <w:bookmarkStart w:id="59" w:name="_Toc474270109"/>
+      <w:bookmarkStart w:id="59" w:name="_Toc474267761"/>
+      <w:bookmarkStart w:id="60" w:name="_Toc474267812"/>
+      <w:bookmarkStart w:id="61" w:name="_Toc474270109"/>
       <w:r>
         <w:rPr>
           <w:rFonts w:asciiTheme="majorHAnsi" w:eastAsiaTheme="majorEastAsia" w:hAnsiTheme="majorHAnsi" w:cstheme="majorBidi"/>
@@ -6077,7 +6542,18 @@
           <w:sz w:val="28"/>
           <w:szCs w:val="28"/>
         </w:rPr>
-        <w:t>[Des] Controls / Controller Scheme</w:t>
+        <w:t>[</w:t>
+      </w:r>
+      <w:bookmarkStart w:id="62" w:name="_GoBack"/>
+      <w:r>
+        <w:rPr>
+          <w:rFonts w:asciiTheme="majorHAnsi" w:eastAsiaTheme="majorEastAsia" w:hAnsiTheme="majorHAnsi" w:cstheme="majorBidi"/>
+          <w:iCs/>
+          <w:color w:val="2E74B5" w:themeColor="accent1" w:themeShade="BF"/>
+          <w:sz w:val="28"/>
+          <w:szCs w:val="28"/>
+        </w:rPr>
+        <w:t>Des] Controls / Controller Scheme</w:t>
       </w:r>
     </w:p>
     <w:p>
@@ -6166,6 +6642,7 @@
       <w:pPr>
         <w:pStyle w:val="Heading2"/>
       </w:pPr>
+      <w:bookmarkStart w:id="63" w:name="_Toc507499227"/>
       <w:r>
         <w:t>[</w:t>
       </w:r>
@@ -6180,7 +6657,9 @@
       <w:r>
         <w:t xml:space="preserve"> Controller Scheme</w:t>
       </w:r>
-    </w:p>
+      <w:bookmarkEnd w:id="63"/>
+    </w:p>
+    <w:bookmarkEnd w:id="62"/>
     <w:p>
       <w:pPr>
         <w:spacing w:after="0"/>
@@ -6259,6 +6738,7 @@
       <w:pPr>
         <w:pStyle w:val="Heading2"/>
       </w:pPr>
+      <w:bookmarkStart w:id="64" w:name="_Toc507499228"/>
       <w:r>
         <w:lastRenderedPageBreak/>
         <w:t>[</w:t>
@@ -6271,6 +6751,7 @@
       <w:r>
         <w:t>] Movement</w:t>
       </w:r>
+      <w:bookmarkEnd w:id="64"/>
     </w:p>
     <w:p>
       <w:pPr>
@@ -6348,6 +6829,7 @@
       <w:pPr>
         <w:pStyle w:val="Heading2"/>
       </w:pPr>
+      <w:bookmarkStart w:id="65" w:name="_Toc507499229"/>
       <w:r>
         <w:t>[</w:t>
       </w:r>
@@ -6359,6 +6841,7 @@
       <w:r>
         <w:t>] Basic Ship Stats</w:t>
       </w:r>
+      <w:bookmarkEnd w:id="65"/>
     </w:p>
     <w:p>
       <w:pPr>
@@ -6436,6 +6919,7 @@
       <w:pPr>
         <w:pStyle w:val="Heading2"/>
       </w:pPr>
+      <w:bookmarkStart w:id="66" w:name="_Toc507499230"/>
       <w:r>
         <w:t>[</w:t>
       </w:r>
@@ -6447,6 +6931,7 @@
       <w:r>
         <w:t>] Basic Ship AI</w:t>
       </w:r>
+      <w:bookmarkEnd w:id="66"/>
     </w:p>
     <w:p>
       <w:pPr>
@@ -6524,6 +7009,7 @@
       <w:pPr>
         <w:pStyle w:val="Heading2"/>
       </w:pPr>
+      <w:bookmarkStart w:id="67" w:name="_Toc507499231"/>
       <w:r>
         <w:t>[</w:t>
       </w:r>
@@ -6535,6 +7021,7 @@
       <w:r>
         <w:t>] Ship Combat</w:t>
       </w:r>
+      <w:bookmarkEnd w:id="67"/>
     </w:p>
     <w:p>
       <w:pPr>
@@ -6621,9 +7108,11 @@
       <w:pPr>
         <w:pStyle w:val="Heading2"/>
       </w:pPr>
+      <w:bookmarkStart w:id="68" w:name="_Toc507499232"/>
       <w:r>
         <w:t>[Art] Ship Combat</w:t>
       </w:r>
+      <w:bookmarkEnd w:id="68"/>
     </w:p>
     <w:p>
       <w:pPr>
@@ -6731,9 +7220,11 @@
       <w:pPr>
         <w:pStyle w:val="Heading2"/>
       </w:pPr>
+      <w:bookmarkStart w:id="69" w:name="_Toc507499233"/>
       <w:r>
         <w:t>[Des] Level design (open world)</w:t>
       </w:r>
+      <w:bookmarkEnd w:id="69"/>
     </w:p>
     <w:p>
       <w:pPr>
@@ -6775,9 +7266,11 @@
       <w:pPr>
         <w:pStyle w:val="Heading2"/>
       </w:pPr>
+      <w:bookmarkStart w:id="70" w:name="_Toc507499234"/>
       <w:r>
         <w:t>[Art] Environment</w:t>
       </w:r>
+      <w:bookmarkEnd w:id="70"/>
     </w:p>
     <w:p>
       <w:pPr>
@@ -6888,6 +7381,7 @@
       <w:pPr>
         <w:pStyle w:val="Heading2"/>
       </w:pPr>
+      <w:bookmarkStart w:id="71" w:name="_Toc507499235"/>
       <w:r>
         <w:t>[</w:t>
       </w:r>
@@ -6899,6 +7393,7 @@
       <w:r>
         <w:t>] Ship Customization</w:t>
       </w:r>
+      <w:bookmarkEnd w:id="71"/>
     </w:p>
     <w:p>
       <w:pPr>
@@ -6976,9 +7471,11 @@
       <w:pPr>
         <w:pStyle w:val="Heading2"/>
       </w:pPr>
+      <w:bookmarkStart w:id="72" w:name="_Toc507499236"/>
       <w:r>
         <w:t>[Art] Ship Customization</w:t>
       </w:r>
+      <w:bookmarkEnd w:id="72"/>
     </w:p>
     <w:p>
       <w:pPr>
@@ -7074,9 +7571,11 @@
       <w:pPr>
         <w:pStyle w:val="Heading2"/>
       </w:pPr>
+      <w:bookmarkStart w:id="73" w:name="_Toc507499237"/>
       <w:r>
         <w:t>[Des] Balancing Ship Stats</w:t>
       </w:r>
+      <w:bookmarkEnd w:id="73"/>
     </w:p>
     <w:p>
       <w:pPr>
@@ -7118,6 +7617,7 @@
       <w:pPr>
         <w:pStyle w:val="Heading2"/>
       </w:pPr>
+      <w:bookmarkStart w:id="74" w:name="_Toc507499238"/>
       <w:r>
         <w:t>[</w:t>
       </w:r>
@@ -7129,6 +7629,7 @@
       <w:r>
         <w:t>] Advanced Ship AI</w:t>
       </w:r>
+      <w:bookmarkEnd w:id="74"/>
     </w:p>
     <w:p>
       <w:pPr>
@@ -7225,9 +7726,11 @@
       <w:pPr>
         <w:pStyle w:val="Heading2"/>
       </w:pPr>
+      <w:bookmarkStart w:id="75" w:name="_Toc507499239"/>
       <w:r>
         <w:t>[Des] Multiplayer Co-Op</w:t>
       </w:r>
+      <w:bookmarkEnd w:id="75"/>
     </w:p>
     <w:p>
       <w:pPr>
@@ -7269,6 +7772,7 @@
       <w:pPr>
         <w:pStyle w:val="Heading2"/>
       </w:pPr>
+      <w:bookmarkStart w:id="76" w:name="_Toc507499240"/>
       <w:r>
         <w:t>[</w:t>
       </w:r>
@@ -7280,6 +7784,7 @@
       <w:r>
         <w:t>] Multiplayer Co-Op</w:t>
       </w:r>
+      <w:bookmarkEnd w:id="76"/>
     </w:p>
     <w:p>
       <w:pPr>
@@ -7357,6 +7862,7 @@
       <w:pPr>
         <w:pStyle w:val="Heading2"/>
       </w:pPr>
+      <w:bookmarkStart w:id="77" w:name="_Toc507499241"/>
       <w:r>
         <w:t>[</w:t>
       </w:r>
@@ -7368,6 +7874,7 @@
       <w:r>
         <w:t>] Humanoid Characters</w:t>
       </w:r>
+      <w:bookmarkEnd w:id="77"/>
     </w:p>
     <w:p>
       <w:pPr>
@@ -7417,8 +7924,8 @@
           <w:szCs w:val="32"/>
         </w:rPr>
       </w:pPr>
-      <w:bookmarkStart w:id="60" w:name="_Toc474834536"/>
-      <w:bookmarkStart w:id="61" w:name="_Toc505596216"/>
+      <w:bookmarkStart w:id="78" w:name="_Toc474834536"/>
+      <w:bookmarkStart w:id="79" w:name="_Toc507499242"/>
       <w:r>
         <w:rPr>
           <w:sz w:val="32"/>
@@ -7427,11 +7934,11 @@
         <w:lastRenderedPageBreak/>
         <w:t>Art Pipeline</w:t>
       </w:r>
-      <w:bookmarkEnd w:id="57"/>
-      <w:bookmarkEnd w:id="58"/>
       <w:bookmarkEnd w:id="59"/>
       <w:bookmarkEnd w:id="60"/>
       <w:bookmarkEnd w:id="61"/>
+      <w:bookmarkEnd w:id="78"/>
+      <w:bookmarkEnd w:id="79"/>
     </w:p>
     <w:p>
       <w:pPr>
@@ -7442,8 +7949,8 @@
           <w:szCs w:val="30"/>
         </w:rPr>
       </w:pPr>
-      <w:bookmarkStart w:id="62" w:name="_Toc474834537"/>
-      <w:bookmarkStart w:id="63" w:name="_Toc505596217"/>
+      <w:bookmarkStart w:id="80" w:name="_Toc474834537"/>
+      <w:bookmarkStart w:id="81" w:name="_Toc507499243"/>
       <w:r>
         <w:rPr>
           <w:sz w:val="30"/>
@@ -7451,8 +7958,8 @@
         </w:rPr>
         <w:t>Concept to Digital</w:t>
       </w:r>
-      <w:bookmarkEnd w:id="62"/>
-      <w:bookmarkEnd w:id="63"/>
+      <w:bookmarkEnd w:id="80"/>
+      <w:bookmarkEnd w:id="81"/>
     </w:p>
     <w:p>
       <w:pPr>
@@ -7568,8 +8075,8 @@
           <w:szCs w:val="30"/>
         </w:rPr>
       </w:pPr>
-      <w:bookmarkStart w:id="64" w:name="_Toc474834538"/>
-      <w:bookmarkStart w:id="65" w:name="_Toc505596218"/>
+      <w:bookmarkStart w:id="82" w:name="_Toc474834538"/>
+      <w:bookmarkStart w:id="83" w:name="_Toc507499244"/>
       <w:r>
         <w:rPr>
           <w:sz w:val="30"/>
@@ -7577,8 +8084,8 @@
         </w:rPr>
         <w:t>Digital to Repository</w:t>
       </w:r>
-      <w:bookmarkEnd w:id="64"/>
-      <w:bookmarkEnd w:id="65"/>
+      <w:bookmarkEnd w:id="82"/>
+      <w:bookmarkEnd w:id="83"/>
     </w:p>
     <w:p>
       <w:pPr>
@@ -7719,7 +8226,7 @@
         </w:rPr>
         <w:t>Formatting: “Assets/Resources/</w:t>
       </w:r>
-      <w:bookmarkStart w:id="66" w:name="_Hlk504944670"/>
+      <w:bookmarkStart w:id="84" w:name="_Hlk504944670"/>
       <w:r>
         <w:rPr>
           <w:sz w:val="26"/>
@@ -7727,7 +8234,7 @@
         </w:rPr>
         <w:t>Textures</w:t>
       </w:r>
-      <w:bookmarkEnd w:id="66"/>
+      <w:bookmarkEnd w:id="84"/>
       <w:r>
         <w:rPr>
           <w:sz w:val="26"/>
@@ -7943,8 +8450,8 @@
           <w:szCs w:val="30"/>
         </w:rPr>
       </w:pPr>
-      <w:bookmarkStart w:id="67" w:name="_Toc474834539"/>
-      <w:bookmarkStart w:id="68" w:name="_Toc505596219"/>
+      <w:bookmarkStart w:id="85" w:name="_Toc474834539"/>
+      <w:bookmarkStart w:id="86" w:name="_Toc507499245"/>
       <w:r>
         <w:rPr>
           <w:sz w:val="30"/>
@@ -7952,8 +8459,8 @@
         </w:rPr>
         <w:t>Repository to Unity</w:t>
       </w:r>
-      <w:bookmarkEnd w:id="67"/>
-      <w:bookmarkEnd w:id="68"/>
+      <w:bookmarkEnd w:id="85"/>
+      <w:bookmarkEnd w:id="86"/>
     </w:p>
     <w:p>
       <w:pPr>
@@ -8027,8 +8534,8 @@
           <w:szCs w:val="30"/>
         </w:rPr>
       </w:pPr>
-      <w:bookmarkStart w:id="69" w:name="_Toc474834540"/>
-      <w:bookmarkStart w:id="70" w:name="_Toc505596220"/>
+      <w:bookmarkStart w:id="87" w:name="_Toc474834540"/>
+      <w:bookmarkStart w:id="88" w:name="_Toc507499246"/>
       <w:r>
         <w:rPr>
           <w:sz w:val="30"/>
@@ -8036,8 +8543,8 @@
         </w:rPr>
         <w:t>Unity to Game</w:t>
       </w:r>
-      <w:bookmarkEnd w:id="69"/>
-      <w:bookmarkEnd w:id="70"/>
+      <w:bookmarkEnd w:id="87"/>
+      <w:bookmarkEnd w:id="88"/>
     </w:p>
     <w:p>
       <w:pPr>
@@ -8142,9 +8649,9 @@
           <w:szCs w:val="32"/>
         </w:rPr>
       </w:pPr>
-      <w:bookmarkStart w:id="71" w:name="_Toc474267762"/>
-      <w:bookmarkStart w:id="72" w:name="_Toc474267813"/>
-      <w:bookmarkStart w:id="73" w:name="_Toc474270110"/>
+      <w:bookmarkStart w:id="89" w:name="_Toc474267762"/>
+      <w:bookmarkStart w:id="90" w:name="_Toc474267813"/>
+      <w:bookmarkStart w:id="91" w:name="_Toc474270110"/>
       <w:r>
         <w:rPr>
           <w:sz w:val="32"/>
@@ -8163,8 +8670,8 @@
           <w:szCs w:val="32"/>
         </w:rPr>
       </w:pPr>
-      <w:bookmarkStart w:id="74" w:name="_Toc474834541"/>
-      <w:bookmarkStart w:id="75" w:name="_Toc505596221"/>
+      <w:bookmarkStart w:id="92" w:name="_Toc474834541"/>
+      <w:bookmarkStart w:id="93" w:name="_Toc507499247"/>
       <w:r>
         <w:rPr>
           <w:sz w:val="32"/>
@@ -8173,11 +8680,11 @@
         <w:lastRenderedPageBreak/>
         <w:t>Design Pipeline</w:t>
       </w:r>
-      <w:bookmarkEnd w:id="71"/>
-      <w:bookmarkEnd w:id="72"/>
-      <w:bookmarkEnd w:id="73"/>
-      <w:bookmarkEnd w:id="74"/>
-      <w:bookmarkEnd w:id="75"/>
+      <w:bookmarkEnd w:id="89"/>
+      <w:bookmarkEnd w:id="90"/>
+      <w:bookmarkEnd w:id="91"/>
+      <w:bookmarkEnd w:id="92"/>
+      <w:bookmarkEnd w:id="93"/>
     </w:p>
     <w:p>
       <w:pPr>
@@ -8188,9 +8695,9 @@
           <w:szCs w:val="30"/>
         </w:rPr>
       </w:pPr>
-      <w:bookmarkStart w:id="76" w:name="_Toc474270112"/>
-      <w:bookmarkStart w:id="77" w:name="_Toc474834543"/>
-      <w:bookmarkStart w:id="78" w:name="_Toc505596222"/>
+      <w:bookmarkStart w:id="94" w:name="_Toc474270112"/>
+      <w:bookmarkStart w:id="95" w:name="_Toc474834543"/>
+      <w:bookmarkStart w:id="96" w:name="_Toc507499248"/>
       <w:r>
         <w:rPr>
           <w:sz w:val="30"/>
@@ -8198,9 +8705,9 @@
         </w:rPr>
         <w:t>Unity Engine</w:t>
       </w:r>
-      <w:bookmarkEnd w:id="76"/>
-      <w:bookmarkEnd w:id="77"/>
-      <w:bookmarkEnd w:id="78"/>
+      <w:bookmarkEnd w:id="94"/>
+      <w:bookmarkEnd w:id="95"/>
+      <w:bookmarkEnd w:id="96"/>
     </w:p>
     <w:p>
       <w:pPr>
@@ -8744,10 +9251,10 @@
         </w:rPr>
         <w:t xml:space="preserve"> with the script is selected. To add more variables, contact a programmer to discuss how it can be done.</w:t>
       </w:r>
-      <w:bookmarkStart w:id="79" w:name="_Toc474267763"/>
-      <w:bookmarkStart w:id="80" w:name="_Toc474267814"/>
-      <w:bookmarkStart w:id="81" w:name="_Toc474270113"/>
-      <w:bookmarkStart w:id="82" w:name="_Toc474834544"/>
+      <w:bookmarkStart w:id="97" w:name="_Toc474267763"/>
+      <w:bookmarkStart w:id="98" w:name="_Toc474267814"/>
+      <w:bookmarkStart w:id="99" w:name="_Toc474270113"/>
+      <w:bookmarkStart w:id="100" w:name="_Toc474834544"/>
       <w:r>
         <w:rPr>
           <w:sz w:val="32"/>
@@ -8773,7 +9280,7 @@
           <w:szCs w:val="32"/>
         </w:rPr>
       </w:pPr>
-      <w:bookmarkStart w:id="83" w:name="_Toc505596223"/>
+      <w:bookmarkStart w:id="101" w:name="_Toc507499249"/>
       <w:r>
         <w:rPr>
           <w:sz w:val="32"/>
@@ -8782,11 +9289,11 @@
         <w:lastRenderedPageBreak/>
         <w:t>Milestone Updates</w:t>
       </w:r>
-      <w:bookmarkEnd w:id="79"/>
-      <w:bookmarkEnd w:id="80"/>
-      <w:bookmarkEnd w:id="81"/>
-      <w:bookmarkEnd w:id="82"/>
-      <w:bookmarkEnd w:id="83"/>
+      <w:bookmarkEnd w:id="97"/>
+      <w:bookmarkEnd w:id="98"/>
+      <w:bookmarkEnd w:id="99"/>
+      <w:bookmarkEnd w:id="100"/>
+      <w:bookmarkEnd w:id="101"/>
     </w:p>
     <w:p>
       <w:pPr>
@@ -8797,11 +9304,11 @@
           <w:szCs w:val="30"/>
         </w:rPr>
       </w:pPr>
-      <w:bookmarkStart w:id="84" w:name="_Toc474267764"/>
-      <w:bookmarkStart w:id="85" w:name="_Toc474267815"/>
-      <w:bookmarkStart w:id="86" w:name="_Toc474270114"/>
-      <w:bookmarkStart w:id="87" w:name="_Toc474834545"/>
-      <w:bookmarkStart w:id="88" w:name="_Toc505596224"/>
+      <w:bookmarkStart w:id="102" w:name="_Toc474267764"/>
+      <w:bookmarkStart w:id="103" w:name="_Toc474267815"/>
+      <w:bookmarkStart w:id="104" w:name="_Toc474270114"/>
+      <w:bookmarkStart w:id="105" w:name="_Toc474834545"/>
+      <w:bookmarkStart w:id="106" w:name="_Toc507499250"/>
       <w:r>
         <w:rPr>
           <w:sz w:val="30"/>
@@ -8809,10 +9316,10 @@
         </w:rPr>
         <w:t>Milestone 1</w:t>
       </w:r>
-      <w:bookmarkEnd w:id="84"/>
-      <w:bookmarkEnd w:id="85"/>
-      <w:bookmarkEnd w:id="86"/>
-      <w:bookmarkEnd w:id="87"/>
+      <w:bookmarkEnd w:id="102"/>
+      <w:bookmarkEnd w:id="103"/>
+      <w:bookmarkEnd w:id="104"/>
+      <w:bookmarkEnd w:id="105"/>
       <w:r>
         <w:rPr>
           <w:sz w:val="30"/>
@@ -8820,7 +9327,7 @@
         </w:rPr>
         <w:t>A</w:t>
       </w:r>
-      <w:bookmarkEnd w:id="88"/>
+      <w:bookmarkEnd w:id="106"/>
     </w:p>
     <w:p>
       <w:pPr>
@@ -8944,7 +9451,7 @@
       <w:r>
         <w:t xml:space="preserve"> concept.</w:t>
       </w:r>
-      <w:bookmarkStart w:id="89" w:name="_Hlk504944217"/>
+      <w:bookmarkStart w:id="107" w:name="_Hlk504944217"/>
     </w:p>
     <w:p>
       <w:pPr>
@@ -8973,7 +9480,7 @@
         <w:t>I wrote down some base mechanics and started sketching up some visuals.</w:t>
       </w:r>
     </w:p>
-    <w:bookmarkEnd w:id="89"/>
+    <w:bookmarkEnd w:id="107"/>
     <w:p>
       <w:pPr>
         <w:pStyle w:val="ListParagraph"/>
@@ -9430,7 +9937,7 @@
           <w:szCs w:val="30"/>
         </w:rPr>
       </w:pPr>
-      <w:bookmarkStart w:id="90" w:name="_Toc505596225"/>
+      <w:bookmarkStart w:id="108" w:name="_Toc507499251"/>
       <w:r>
         <w:rPr>
           <w:sz w:val="30"/>
@@ -9445,7 +9952,7 @@
         </w:rPr>
         <w:t>B</w:t>
       </w:r>
-      <w:bookmarkEnd w:id="90"/>
+      <w:bookmarkEnd w:id="108"/>
     </w:p>
     <w:p>
       <w:pPr>
@@ -9987,6 +10494,7 @@
           <w:szCs w:val="30"/>
         </w:rPr>
       </w:pPr>
+      <w:bookmarkStart w:id="109" w:name="_Toc507499252"/>
       <w:r>
         <w:rPr>
           <w:sz w:val="30"/>
@@ -10001,6 +10509,7 @@
         </w:rPr>
         <w:t>C</w:t>
       </w:r>
+      <w:bookmarkEnd w:id="109"/>
     </w:p>
     <w:p>
       <w:pPr>
@@ -10488,6 +10997,7 @@
           <w:szCs w:val="30"/>
         </w:rPr>
       </w:pPr>
+      <w:bookmarkStart w:id="110" w:name="_Toc507499253"/>
       <w:r>
         <w:rPr>
           <w:sz w:val="30"/>
@@ -10502,6 +11012,7 @@
         </w:rPr>
         <w:t>D</w:t>
       </w:r>
+      <w:bookmarkEnd w:id="110"/>
     </w:p>
     <w:p>
       <w:pPr>
@@ -10553,10 +11064,7 @@
         <w:spacing w:after="0"/>
       </w:pPr>
       <w:r>
-        <w:t>Ellie:</w:t>
-      </w:r>
-      <w:r>
-        <w:t xml:space="preserve"> </w:t>
+        <w:t xml:space="preserve">Ellie: </w:t>
       </w:r>
       <w:r>
         <w:t xml:space="preserve">Attended art bible meeting, went to pre-milestone meeting, finished modeling and help-implementing the player ship, made some </w:t>
@@ -10623,10 +11131,7 @@
       </w:r>
       <w:proofErr w:type="spellEnd"/>
       <w:r>
-        <w:t>:</w:t>
-      </w:r>
-      <w:r>
-        <w:t xml:space="preserve"> </w:t>
+        <w:t xml:space="preserve">: </w:t>
       </w:r>
       <w:r>
         <w:t>Attended meeting, ran QA (woo), continuing to find my place as a producer</w:t>
@@ -10693,10 +11198,7 @@
         <w:spacing w:after="0"/>
       </w:pPr>
       <w:r>
-        <w:t>Ellie:</w:t>
-      </w:r>
-      <w:r>
-        <w:t xml:space="preserve"> </w:t>
+        <w:t xml:space="preserve">Ellie: </w:t>
       </w:r>
       <w:r>
         <w:t xml:space="preserve">I </w:t>
@@ -10771,7 +11273,11 @@
       </w:pPr>
       <w:proofErr w:type="spellStart"/>
       <w:r>
-        <w:t>Zynab:</w:t>
+        <w:t>Zynab</w:t>
+      </w:r>
+      <w:proofErr w:type="spellEnd"/>
+      <w:r>
+        <w:t>:</w:t>
       </w:r>
     </w:p>
     <w:p>
@@ -10783,7 +11289,6 @@
         </w:numPr>
         <w:spacing w:after="0"/>
       </w:pPr>
-      <w:proofErr w:type="spellEnd"/>
       <w:r>
         <w:t>Made a twitter</w:t>
       </w:r>
@@ -10960,10 +11465,7 @@
       </w:r>
       <w:proofErr w:type="spellEnd"/>
       <w:r>
-        <w:t>:</w:t>
-      </w:r>
-      <w:r>
-        <w:t xml:space="preserve"> </w:t>
+        <w:t xml:space="preserve">: </w:t>
       </w:r>
       <w:r>
         <w:t>went to update meeting, wrote notes</w:t>
@@ -11019,10 +11521,7 @@
         <w:spacing w:after="0"/>
       </w:pPr>
       <w:r>
-        <w:t>Ellie:</w:t>
-      </w:r>
-      <w:r>
-        <w:t xml:space="preserve"> </w:t>
+        <w:t xml:space="preserve">Ellie: </w:t>
       </w:r>
       <w:r>
         <w:t>Worked on rigging basically everything</w:t>
@@ -11059,10 +11558,7 @@
       </w:r>
       <w:proofErr w:type="spellEnd"/>
       <w:r>
-        <w:t>:</w:t>
-      </w:r>
-      <w:r>
-        <w:t xml:space="preserve"> </w:t>
+        <w:t xml:space="preserve">: </w:t>
       </w:r>
       <w:r>
         <w:t>I made 2/3 sheets for shirts</w:t>
@@ -11134,10 +11630,7 @@
         <w:spacing w:after="0"/>
       </w:pPr>
       <w:r>
-        <w:t>Ellie:</w:t>
-      </w:r>
-      <w:r>
-        <w:t xml:space="preserve"> </w:t>
+        <w:t xml:space="preserve">Ellie: </w:t>
       </w:r>
       <w:r>
         <w:t xml:space="preserve">Finished rigging, began animations, as seen </w:t>
@@ -11182,10 +11675,7 @@
       </w:r>
       <w:proofErr w:type="spellEnd"/>
       <w:r>
-        <w:t>:</w:t>
-      </w:r>
-      <w:r>
-        <w:t xml:space="preserve"> worked on </w:t>
+        <w:t xml:space="preserve">: worked on </w:t>
       </w:r>
       <w:proofErr w:type="spellStart"/>
       <w:r>
@@ -11255,10 +11745,7 @@
         <w:spacing w:after="0"/>
       </w:pPr>
       <w:r>
-        <w:t>Ellie:</w:t>
-      </w:r>
-      <w:r>
-        <w:t xml:space="preserve"> </w:t>
+        <w:t xml:space="preserve">Ellie: </w:t>
       </w:r>
       <w:r>
         <w:t>Ran into a lot of issues rigging today</w:t>
@@ -11274,10 +11761,7 @@
         <w:spacing w:after="0"/>
       </w:pPr>
       <w:r>
-        <w:t xml:space="preserve">Dustin: </w:t>
-      </w:r>
-      <w:r>
-        <w:t>did nothing, took a break</w:t>
+        <w:t>Dustin: did nothing, took a break</w:t>
       </w:r>
     </w:p>
     <w:p>
@@ -11311,10 +11795,7 @@
       </w:r>
       <w:proofErr w:type="spellEnd"/>
       <w:r>
-        <w:t>:</w:t>
-      </w:r>
-      <w:r>
-        <w:t xml:space="preserve"> </w:t>
+        <w:t xml:space="preserve">: </w:t>
       </w:r>
       <w:r>
         <w:t xml:space="preserve">Launched twitter, helped a </w:t>
@@ -11390,8 +11871,6 @@
       <w:r>
         <w:t xml:space="preserve">Dustin: </w:t>
       </w:r>
-      <w:bookmarkStart w:id="91" w:name="_GoBack"/>
-      <w:bookmarkEnd w:id="91"/>
     </w:p>
     <w:p>
       <w:pPr>
@@ -17758,7 +18237,7 @@
 </file>
 
 <file path=customXml/itemProps1.xml><?xml version="1.0" encoding="utf-8"?>
-<ds:datastoreItem xmlns:ds="http://schemas.openxmlformats.org/officeDocument/2006/customXml" ds:itemID="{32C79526-AE8D-4089-98AA-F8F4AC7FA2FA}">
+<ds:datastoreItem xmlns:ds="http://schemas.openxmlformats.org/officeDocument/2006/customXml" ds:itemID="{19F26D4F-8929-4ABC-AD85-655968F3AD26}">
   <ds:schemaRefs>
     <ds:schemaRef ds:uri="http://schemas.openxmlformats.org/officeDocument/2006/bibliography"/>
   </ds:schemaRefs>

</xml_diff>